<commit_message>
Documentation fixes, final touches #32
</commit_message>
<xml_diff>
--- a/doc/IET-HF-munkanaplo.docx
+++ b/doc/IET-HF-munkanaplo.docx
@@ -1,10 +1,10 @@
 
 <file path=word/document.xml><?xml version="1.0" encoding="utf-8"?>
-<w:document xmlns:wpc="http://schemas.microsoft.com/office/word/2010/wordprocessingCanvas" xmlns:cx="http://schemas.microsoft.com/office/drawing/2014/chartex" xmlns:cx1="http://schemas.microsoft.com/office/drawing/2015/9/8/chartex" xmlns:cx2="http://schemas.microsoft.com/office/drawing/2015/10/21/chartex" xmlns:cx3="http://schemas.microsoft.com/office/drawing/2016/5/9/chartex" xmlns:cx4="http://schemas.microsoft.com/office/drawing/2016/5/10/chartex" xmlns:cx5="http://schemas.microsoft.com/office/drawing/2016/5/11/chartex" xmlns:cx6="http://schemas.microsoft.com/office/drawing/2016/5/12/chartex" xmlns:cx7="http://schemas.microsoft.com/office/drawing/2016/5/13/chartex" xmlns:cx8="http://schemas.microsoft.com/office/drawing/2016/5/14/chartex" xmlns:mc="http://schemas.openxmlformats.org/markup-compatibility/2006" xmlns:aink="http://schemas.microsoft.com/office/drawing/2016/ink" xmlns:am3d="http://schemas.microsoft.com/office/drawing/2017/model3d" xmlns:o="urn:schemas-microsoft-com:office:office" xmlns:oel="http://schemas.microsoft.com/office/2019/extlst" xmlns:r="http://schemas.openxmlformats.org/officeDocument/2006/relationships" xmlns:m="http://schemas.openxmlformats.org/officeDocument/2006/math" xmlns:v="urn:schemas-microsoft-com:vml" xmlns:wp14="http://schemas.microsoft.com/office/word/2010/wordprocessingDrawing" xmlns:wp="http://schemas.openxmlformats.org/drawingml/2006/wordprocessingDrawing" xmlns:w10="urn:schemas-microsoft-com:office:word" xmlns:w="http://schemas.openxmlformats.org/wordprocessingml/2006/main" xmlns:w14="http://schemas.microsoft.com/office/word/2010/wordml" xmlns:w15="http://schemas.microsoft.com/office/word/2012/wordml" xmlns:w16cex="http://schemas.microsoft.com/office/word/2018/wordml/cex" xmlns:w16cid="http://schemas.microsoft.com/office/word/2016/wordml/cid" xmlns:w16="http://schemas.microsoft.com/office/word/2018/wordml" xmlns:w16sdtdh="http://schemas.microsoft.com/office/word/2020/wordml/sdtdatahash" xmlns:w16se="http://schemas.microsoft.com/office/word/2015/wordml/symex" xmlns:wpg="http://schemas.microsoft.com/office/word/2010/wordprocessingGroup" xmlns:wpi="http://schemas.microsoft.com/office/word/2010/wordprocessingInk" xmlns:wne="http://schemas.microsoft.com/office/word/2006/wordml" xmlns:wps="http://schemas.microsoft.com/office/word/2010/wordprocessingShape" mc:Ignorable="w14 w15 w16se w16cid w16 w16cex w16sdtdh wp14">
+<w:document xmlns:wpc="http://schemas.microsoft.com/office/word/2010/wordprocessingCanvas" xmlns:cx="http://schemas.microsoft.com/office/drawing/2014/chartex" xmlns:cx1="http://schemas.microsoft.com/office/drawing/2015/9/8/chartex" xmlns:cx2="http://schemas.microsoft.com/office/drawing/2015/10/21/chartex" xmlns:cx3="http://schemas.microsoft.com/office/drawing/2016/5/9/chartex" xmlns:cx4="http://schemas.microsoft.com/office/drawing/2016/5/10/chartex" xmlns:cx5="http://schemas.microsoft.com/office/drawing/2016/5/11/chartex" xmlns:cx6="http://schemas.microsoft.com/office/drawing/2016/5/12/chartex" xmlns:cx7="http://schemas.microsoft.com/office/drawing/2016/5/13/chartex" xmlns:cx8="http://schemas.microsoft.com/office/drawing/2016/5/14/chartex" xmlns:mc="http://schemas.openxmlformats.org/markup-compatibility/2006" xmlns:aink="http://schemas.microsoft.com/office/drawing/2016/ink" xmlns:am3d="http://schemas.microsoft.com/office/drawing/2017/model3d" xmlns:o="urn:schemas-microsoft-com:office:office" xmlns:r="http://schemas.openxmlformats.org/officeDocument/2006/relationships" xmlns:m="http://schemas.openxmlformats.org/officeDocument/2006/math" xmlns:v="urn:schemas-microsoft-com:vml" xmlns:wp14="http://schemas.microsoft.com/office/word/2010/wordprocessingDrawing" xmlns:wp="http://schemas.openxmlformats.org/drawingml/2006/wordprocessingDrawing" xmlns:w10="urn:schemas-microsoft-com:office:word" xmlns:w="http://schemas.openxmlformats.org/wordprocessingml/2006/main" xmlns:w14="http://schemas.microsoft.com/office/word/2010/wordml" xmlns:w15="http://schemas.microsoft.com/office/word/2012/wordml" xmlns:w16cex="http://schemas.microsoft.com/office/word/2018/wordml/cex" xmlns:w16cid="http://schemas.microsoft.com/office/word/2016/wordml/cid" xmlns:w16="http://schemas.microsoft.com/office/word/2018/wordml" xmlns:w16sdtdh="http://schemas.microsoft.com/office/word/2020/wordml/sdtdatahash" xmlns:w16se="http://schemas.microsoft.com/office/word/2015/wordml/symex" xmlns:wpg="http://schemas.microsoft.com/office/word/2010/wordprocessingGroup" xmlns:wpi="http://schemas.microsoft.com/office/word/2010/wordprocessingInk" xmlns:wne="http://schemas.microsoft.com/office/word/2006/wordml" xmlns:wps="http://schemas.microsoft.com/office/word/2010/wordprocessingShape" mc:Ignorable="w14 w15 w16se w16cid w16 w16cex w16sdtdh wp14">
   <w:body>
     <w:p>
       <w:pPr>
-        <w:pStyle w:val="Cm"/>
+        <w:pStyle w:val="Title"/>
         <w:rPr>
           <w:sz w:val="40"/>
           <w:szCs w:val="40"/>
@@ -63,14 +63,14 @@
       <w:hyperlink r:id="rId5" w:history="1">
         <w:r>
           <w:rPr>
-            <w:rStyle w:val="Hiperhivatkozs"/>
+            <w:rStyle w:val="Hyperlink"/>
             <w:color w:val="auto"/>
           </w:rPr>
           <w:t>___</w:t>
         </w:r>
         <w:r>
           <w:rPr>
-            <w:rStyle w:val="Hiperhivatkozs"/>
+            <w:rStyle w:val="Hyperlink"/>
             <w:rFonts w:ascii="Nirmala UI" w:hAnsi="Nirmala UI" w:cs="Nirmala UI"/>
             <w:color w:val="auto"/>
           </w:rPr>
@@ -78,7 +78,7 @@
         </w:r>
         <w:r>
           <w:rPr>
-            <w:rStyle w:val="Hiperhivatkozs"/>
+            <w:rStyle w:val="Hyperlink"/>
             <w:color w:val="auto"/>
           </w:rPr>
           <w:t>___</w:t>
@@ -87,7 +87,7 @@
     </w:p>
     <w:p>
       <w:pPr>
-        <w:pStyle w:val="Alcm"/>
+        <w:pStyle w:val="Subtitle"/>
         <w:rPr>
           <w:sz w:val="24"/>
           <w:szCs w:val="24"/>
@@ -162,7 +162,7 @@
     </w:p>
     <w:p>
       <w:pPr>
-        <w:pStyle w:val="Cmsor5"/>
+        <w:pStyle w:val="Heading5"/>
         <w:rPr>
           <w:color w:val="auto"/>
         </w:rPr>
@@ -187,34 +187,20 @@
         <w:rPr>
           <w:color w:val="auto"/>
         </w:rPr>
-        <w:t xml:space="preserve">Garda </w:t>
+        <w:t xml:space="preserve">Garda Gábor, Y1MIZ7, </w:t>
       </w:r>
       <w:proofErr w:type="spellStart"/>
       <w:r>
         <w:rPr>
           <w:color w:val="auto"/>
         </w:rPr>
-        <w:t>Gábor</w:t>
+        <w:t>gardagabor</w:t>
       </w:r>
       <w:proofErr w:type="spellEnd"/>
       <w:r>
         <w:rPr>
           <w:color w:val="auto"/>
         </w:rPr>
-        <w:t xml:space="preserve">, Y1MIZ7, </w:t>
-      </w:r>
-      <w:proofErr w:type="spellStart"/>
-      <w:r>
-        <w:rPr>
-          <w:color w:val="auto"/>
-        </w:rPr>
-        <w:t>gardagabor</w:t>
-      </w:r>
-      <w:proofErr w:type="spellEnd"/>
-      <w:r>
-        <w:rPr>
-          <w:color w:val="auto"/>
-        </w:rPr>
         <w:t>)</w:t>
       </w:r>
     </w:p>
@@ -252,7 +238,10 @@
         <w:t xml:space="preserve"> kb. </w:t>
       </w:r>
       <w:r>
-        <w:t xml:space="preserve">14 </w:t>
+        <w:t>2</w:t>
+      </w:r>
+      <w:r>
+        <w:t xml:space="preserve"> </w:t>
       </w:r>
       <w:proofErr w:type="spellStart"/>
       <w:r>
@@ -329,7 +318,7 @@
         <w:t xml:space="preserve"> kb. </w:t>
       </w:r>
       <w:r>
-        <w:t>2</w:t>
+        <w:t>10</w:t>
       </w:r>
       <w:r>
         <w:t xml:space="preserve"> </w:t>
@@ -406,160 +395,39 @@
     </w:p>
     <w:p>
       <w:r>
-        <w:rPr>
-          <w:noProof/>
-        </w:rPr>
-        <w:pict w14:anchorId="3CAE13C5">
-          <v:rect id="_x0000_i1025" alt="" style="width:451.3pt;height:.05pt;mso-width-percent:0;mso-height-percent:0;mso-width-percent:0;mso-height-percent:0" o:hralign="center" o:hrstd="t" o:hr="t" fillcolor="#a0a0a0" stroked="f"/>
-        </w:pict>
-      </w:r>
-    </w:p>
-    <w:p>
-      <w:pPr>
-        <w:pStyle w:val="Cmsor5"/>
-        <w:rPr>
-          <w:color w:val="000000" w:themeColor="text1"/>
-        </w:rPr>
-      </w:pPr>
-      <w:bookmarkStart w:id="3" w:name="_pa5yo4e1ves" w:colFirst="0" w:colLast="0"/>
-      <w:bookmarkEnd w:id="3"/>
-      <w:proofErr w:type="spellStart"/>
-      <w:r>
-        <w:rPr>
-          <w:color w:val="000000" w:themeColor="text1"/>
-        </w:rPr>
-        <w:t>Csapattag</w:t>
-      </w:r>
-      <w:proofErr w:type="spellEnd"/>
-      <w:r>
-        <w:rPr>
-          <w:color w:val="000000" w:themeColor="text1"/>
-        </w:rPr>
-        <w:t xml:space="preserve"> 2 (</w:t>
-      </w:r>
-      <w:proofErr w:type="spellStart"/>
-      <w:r>
-        <w:rPr>
-          <w:color w:val="000000" w:themeColor="text1"/>
-        </w:rPr>
-        <w:t>Váli</w:t>
-      </w:r>
-      <w:proofErr w:type="spellEnd"/>
-      <w:r>
-        <w:rPr>
-          <w:color w:val="000000" w:themeColor="text1"/>
-        </w:rPr>
-        <w:t xml:space="preserve"> Valter</w:t>
-      </w:r>
-      <w:r>
-        <w:rPr>
-          <w:color w:val="000000" w:themeColor="text1"/>
-        </w:rPr>
-        <w:t xml:space="preserve">, </w:t>
-      </w:r>
-      <w:r>
-        <w:rPr>
-          <w:color w:val="000000" w:themeColor="text1"/>
-        </w:rPr>
-        <w:t>IK8F1D</w:t>
-      </w:r>
-      <w:r>
-        <w:rPr>
-          <w:color w:val="000000" w:themeColor="text1"/>
-        </w:rPr>
-        <w:t xml:space="preserve">, </w:t>
-      </w:r>
-      <w:proofErr w:type="spellStart"/>
-      <w:r>
-        <w:rPr>
-          <w:color w:val="000000" w:themeColor="text1"/>
-        </w:rPr>
-        <w:t>valivalter</w:t>
-      </w:r>
-      <w:proofErr w:type="spellEnd"/>
-      <w:r>
-        <w:rPr>
-          <w:color w:val="000000" w:themeColor="text1"/>
-        </w:rPr>
-        <w:t>)</w:t>
-      </w:r>
-    </w:p>
-    <w:p>
-      <w:pPr>
-        <w:rPr>
-          <w:color w:val="000000" w:themeColor="text1"/>
-        </w:rPr>
-      </w:pPr>
-      <w:r>
-        <w:rPr>
-          <w:color w:val="000000" w:themeColor="text1"/>
-        </w:rPr>
         <w:t xml:space="preserve">Build </w:t>
       </w:r>
       <w:proofErr w:type="spellStart"/>
       <w:r>
-        <w:rPr>
-          <w:color w:val="000000" w:themeColor="text1"/>
-        </w:rPr>
         <w:t>keretrendszer</w:t>
       </w:r>
       <w:proofErr w:type="spellEnd"/>
       <w:r>
-        <w:rPr>
-          <w:color w:val="000000" w:themeColor="text1"/>
-        </w:rPr>
-        <w:t>, CI</w:t>
-      </w:r>
-      <w:r>
-        <w:rPr>
-          <w:color w:val="000000" w:themeColor="text1"/>
-        </w:rPr>
-        <w:t xml:space="preserve"> (</w:t>
-      </w:r>
-      <w:proofErr w:type="spellStart"/>
-      <w:r>
-        <w:rPr>
-          <w:color w:val="000000" w:themeColor="text1"/>
-        </w:rPr>
+        <w:t xml:space="preserve"> </w:t>
+      </w:r>
+      <w:r>
+        <w:t>(</w:t>
+      </w:r>
+      <w:proofErr w:type="spellStart"/>
+      <w:r>
         <w:t>összesen</w:t>
       </w:r>
       <w:proofErr w:type="spellEnd"/>
       <w:r>
-        <w:rPr>
-          <w:color w:val="000000" w:themeColor="text1"/>
-        </w:rPr>
         <w:t xml:space="preserve"> kb. </w:t>
       </w:r>
       <w:r>
-        <w:rPr>
-          <w:color w:val="000000" w:themeColor="text1"/>
-        </w:rPr>
-        <w:t>1</w:t>
-      </w:r>
-      <w:r>
-        <w:rPr>
-          <w:color w:val="000000" w:themeColor="text1"/>
-        </w:rPr>
         <w:t>2</w:t>
       </w:r>
       <w:r>
-        <w:rPr>
-          <w:color w:val="000000" w:themeColor="text1"/>
-        </w:rPr>
-        <w:t xml:space="preserve"> </w:t>
-      </w:r>
-      <w:proofErr w:type="spellStart"/>
-      <w:r>
-        <w:rPr>
-          <w:color w:val="000000" w:themeColor="text1"/>
-        </w:rPr>
+        <w:t xml:space="preserve"> </w:t>
+      </w:r>
+      <w:proofErr w:type="spellStart"/>
+      <w:r>
         <w:t>óra</w:t>
       </w:r>
       <w:proofErr w:type="spellEnd"/>
       <w:r>
-        <w:rPr>
-          <w:color w:val="000000" w:themeColor="text1"/>
-        </w:rPr>
         <w:t>):</w:t>
       </w:r>
     </w:p>
@@ -569,36 +437,85 @@
           <w:ilvl w:val="0"/>
           <w:numId w:val="1"/>
         </w:numPr>
-        <w:rPr>
-          <w:color w:val="000000" w:themeColor="text1"/>
-        </w:rPr>
-      </w:pPr>
-      <w:r>
-        <w:rPr>
-          <w:color w:val="000000" w:themeColor="text1"/>
-        </w:rPr>
-        <w:t xml:space="preserve">GitHub Actions </w:t>
-      </w:r>
-      <w:proofErr w:type="spellStart"/>
-      <w:r>
-        <w:rPr>
-          <w:color w:val="000000" w:themeColor="text1"/>
-        </w:rPr>
-        <w:t>beüzemelése</w:t>
-      </w:r>
-      <w:proofErr w:type="spellEnd"/>
-      <w:r>
-        <w:rPr>
-          <w:color w:val="000000" w:themeColor="text1"/>
-        </w:rPr>
+      </w:pPr>
+      <w:r>
+        <w:t xml:space="preserve">Maven </w:t>
+      </w:r>
+      <w:proofErr w:type="spellStart"/>
+      <w:r>
+        <w:t>konfigurálása</w:t>
+      </w:r>
+      <w:proofErr w:type="spellEnd"/>
+      <w:r>
         <w:t xml:space="preserve">, </w:t>
       </w:r>
       <w:proofErr w:type="spellStart"/>
       <w:r>
-        <w:rPr>
-          <w:color w:val="000000" w:themeColor="text1"/>
-        </w:rPr>
-        <w:t>konfigurálása</w:t>
+        <w:t>hibák</w:t>
+      </w:r>
+      <w:proofErr w:type="spellEnd"/>
+      <w:r>
+        <w:t xml:space="preserve"> </w:t>
+      </w:r>
+      <w:proofErr w:type="spellStart"/>
+      <w:r>
+        <w:t>javítása</w:t>
+      </w:r>
+      <w:proofErr w:type="spellEnd"/>
+    </w:p>
+    <w:p>
+      <w:r>
+        <w:rPr>
+          <w:noProof/>
+        </w:rPr>
+        <w:pict w14:anchorId="3CAE13C5">
+          <v:rect id="_x0000_i1025" alt="" style="width:451.3pt;height:.05pt;mso-width-percent:0;mso-height-percent:0;mso-width-percent:0;mso-height-percent:0" o:hralign="center" o:hrstd="t" o:hr="t" fillcolor="#a0a0a0" stroked="f"/>
+        </w:pict>
+      </w:r>
+    </w:p>
+    <w:p>
+      <w:pPr>
+        <w:pStyle w:val="Heading5"/>
+        <w:rPr>
+          <w:color w:val="000000" w:themeColor="text1"/>
+        </w:rPr>
+      </w:pPr>
+      <w:bookmarkStart w:id="3" w:name="_pa5yo4e1ves" w:colFirst="0" w:colLast="0"/>
+      <w:bookmarkEnd w:id="3"/>
+      <w:proofErr w:type="spellStart"/>
+      <w:r>
+        <w:rPr>
+          <w:color w:val="000000" w:themeColor="text1"/>
+        </w:rPr>
+        <w:t>Csapattag</w:t>
+      </w:r>
+      <w:proofErr w:type="spellEnd"/>
+      <w:r>
+        <w:rPr>
+          <w:color w:val="000000" w:themeColor="text1"/>
+        </w:rPr>
+        <w:t xml:space="preserve"> 2 (</w:t>
+      </w:r>
+      <w:proofErr w:type="spellStart"/>
+      <w:r>
+        <w:rPr>
+          <w:color w:val="000000" w:themeColor="text1"/>
+        </w:rPr>
+        <w:t>Váli</w:t>
+      </w:r>
+      <w:proofErr w:type="spellEnd"/>
+      <w:r>
+        <w:rPr>
+          <w:color w:val="000000" w:themeColor="text1"/>
+        </w:rPr>
+        <w:t xml:space="preserve"> </w:t>
+      </w:r>
+      <w:proofErr w:type="spellStart"/>
+      <w:r>
+        <w:rPr>
+          <w:color w:val="000000" w:themeColor="text1"/>
+        </w:rPr>
+        <w:t>Valter</w:t>
       </w:r>
       <w:proofErr w:type="spellEnd"/>
       <w:r>
@@ -607,28 +524,111 @@
         </w:rPr>
         <w:t xml:space="preserve">, </w:t>
       </w:r>
-      <w:proofErr w:type="spellStart"/>
-      <w:r>
-        <w:rPr>
-          <w:color w:val="000000" w:themeColor="text1"/>
-        </w:rPr>
-        <w:t>hibák</w:t>
-      </w:r>
-      <w:proofErr w:type="spellEnd"/>
-      <w:r>
-        <w:rPr>
-          <w:color w:val="000000" w:themeColor="text1"/>
-        </w:rPr>
-        <w:t xml:space="preserve"> </w:t>
-      </w:r>
-      <w:proofErr w:type="spellStart"/>
-      <w:r>
-        <w:rPr>
-          <w:color w:val="000000" w:themeColor="text1"/>
-        </w:rPr>
-        <w:t>javítása</w:t>
-      </w:r>
-      <w:proofErr w:type="spellEnd"/>
+      <w:r>
+        <w:rPr>
+          <w:color w:val="000000" w:themeColor="text1"/>
+        </w:rPr>
+        <w:t>IK8F1D</w:t>
+      </w:r>
+      <w:r>
+        <w:rPr>
+          <w:color w:val="000000" w:themeColor="text1"/>
+        </w:rPr>
+        <w:t xml:space="preserve">, </w:t>
+      </w:r>
+      <w:proofErr w:type="spellStart"/>
+      <w:r>
+        <w:rPr>
+          <w:color w:val="000000" w:themeColor="text1"/>
+        </w:rPr>
+        <w:t>valivalter</w:t>
+      </w:r>
+      <w:proofErr w:type="spellEnd"/>
+      <w:r>
+        <w:rPr>
+          <w:color w:val="000000" w:themeColor="text1"/>
+        </w:rPr>
+        <w:t>)</w:t>
+      </w:r>
+    </w:p>
+    <w:p>
+      <w:pPr>
+        <w:rPr>
+          <w:color w:val="000000" w:themeColor="text1"/>
+        </w:rPr>
+      </w:pPr>
+      <w:r>
+        <w:rPr>
+          <w:color w:val="000000" w:themeColor="text1"/>
+        </w:rPr>
+        <w:t xml:space="preserve">Build </w:t>
+      </w:r>
+      <w:proofErr w:type="spellStart"/>
+      <w:r>
+        <w:rPr>
+          <w:color w:val="000000" w:themeColor="text1"/>
+        </w:rPr>
+        <w:t>keretrendszer</w:t>
+      </w:r>
+      <w:proofErr w:type="spellEnd"/>
+      <w:r>
+        <w:rPr>
+          <w:color w:val="000000" w:themeColor="text1"/>
+        </w:rPr>
+        <w:t>, CI</w:t>
+      </w:r>
+      <w:r>
+        <w:rPr>
+          <w:color w:val="000000" w:themeColor="text1"/>
+        </w:rPr>
+        <w:t xml:space="preserve"> (</w:t>
+      </w:r>
+      <w:proofErr w:type="spellStart"/>
+      <w:r>
+        <w:rPr>
+          <w:color w:val="000000" w:themeColor="text1"/>
+        </w:rPr>
+        <w:t>összesen</w:t>
+      </w:r>
+      <w:proofErr w:type="spellEnd"/>
+      <w:r>
+        <w:rPr>
+          <w:color w:val="000000" w:themeColor="text1"/>
+        </w:rPr>
+        <w:t xml:space="preserve"> kb. </w:t>
+      </w:r>
+      <w:r>
+        <w:rPr>
+          <w:color w:val="000000" w:themeColor="text1"/>
+        </w:rPr>
+        <w:t>1</w:t>
+      </w:r>
+      <w:r>
+        <w:rPr>
+          <w:color w:val="000000" w:themeColor="text1"/>
+        </w:rPr>
+        <w:t>2</w:t>
+      </w:r>
+      <w:r>
+        <w:rPr>
+          <w:color w:val="000000" w:themeColor="text1"/>
+        </w:rPr>
+        <w:t xml:space="preserve"> </w:t>
+      </w:r>
+      <w:proofErr w:type="spellStart"/>
+      <w:r>
+        <w:rPr>
+          <w:color w:val="000000" w:themeColor="text1"/>
+        </w:rPr>
+        <w:t>óra</w:t>
+      </w:r>
+      <w:proofErr w:type="spellEnd"/>
+      <w:r>
+        <w:rPr>
+          <w:color w:val="000000" w:themeColor="text1"/>
+        </w:rPr>
+        <w:t>):</w:t>
+      </w:r>
     </w:p>
     <w:p>
       <w:pPr>
@@ -644,7 +644,21 @@
         <w:rPr>
           <w:color w:val="000000" w:themeColor="text1"/>
         </w:rPr>
-        <w:t xml:space="preserve">Maven </w:t>
+        <w:t xml:space="preserve">GitHub Actions </w:t>
+      </w:r>
+      <w:proofErr w:type="spellStart"/>
+      <w:r>
+        <w:rPr>
+          <w:color w:val="000000" w:themeColor="text1"/>
+        </w:rPr>
+        <w:t>beüzemelése</w:t>
+      </w:r>
+      <w:proofErr w:type="spellEnd"/>
+      <w:r>
+        <w:rPr>
+          <w:color w:val="000000" w:themeColor="text1"/>
+        </w:rPr>
+        <w:t xml:space="preserve">, </w:t>
       </w:r>
       <w:proofErr w:type="spellStart"/>
       <w:r>
@@ -682,81 +696,6 @@
         <w:t>javítása</w:t>
       </w:r>
       <w:proofErr w:type="spellEnd"/>
-    </w:p>
-    <w:p>
-      <w:pPr>
-        <w:rPr>
-          <w:color w:val="000000" w:themeColor="text1"/>
-        </w:rPr>
-      </w:pPr>
-      <w:proofErr w:type="spellStart"/>
-      <w:r>
-        <w:rPr>
-          <w:color w:val="000000" w:themeColor="text1"/>
-        </w:rPr>
-        <w:t>Statikus</w:t>
-      </w:r>
-      <w:proofErr w:type="spellEnd"/>
-      <w:r>
-        <w:rPr>
-          <w:color w:val="000000" w:themeColor="text1"/>
-        </w:rPr>
-        <w:t xml:space="preserve"> </w:t>
-      </w:r>
-      <w:proofErr w:type="spellStart"/>
-      <w:r>
-        <w:rPr>
-          <w:color w:val="000000" w:themeColor="text1"/>
-        </w:rPr>
-        <w:t>analízis</w:t>
-      </w:r>
-      <w:proofErr w:type="spellEnd"/>
-      <w:r>
-        <w:rPr>
-          <w:color w:val="000000" w:themeColor="text1"/>
-        </w:rPr>
-        <w:t xml:space="preserve"> (</w:t>
-      </w:r>
-      <w:proofErr w:type="spellStart"/>
-      <w:r>
-        <w:rPr>
-          <w:color w:val="000000" w:themeColor="text1"/>
-        </w:rPr>
-        <w:t>összesen</w:t>
-      </w:r>
-      <w:proofErr w:type="spellEnd"/>
-      <w:r>
-        <w:rPr>
-          <w:color w:val="000000" w:themeColor="text1"/>
-        </w:rPr>
-        <w:t xml:space="preserve"> kb. </w:t>
-      </w:r>
-      <w:r>
-        <w:rPr>
-          <w:color w:val="000000" w:themeColor="text1"/>
-        </w:rPr>
-        <w:t>3</w:t>
-      </w:r>
-      <w:r>
-        <w:rPr>
-          <w:color w:val="000000" w:themeColor="text1"/>
-        </w:rPr>
-        <w:t xml:space="preserve"> </w:t>
-      </w:r>
-      <w:proofErr w:type="spellStart"/>
-      <w:r>
-        <w:rPr>
-          <w:color w:val="000000" w:themeColor="text1"/>
-        </w:rPr>
-        <w:t>óra</w:t>
-      </w:r>
-      <w:proofErr w:type="spellEnd"/>
-      <w:r>
-        <w:rPr>
-          <w:color w:val="000000" w:themeColor="text1"/>
-        </w:rPr>
-        <w:t>):</w:t>
-      </w:r>
     </w:p>
     <w:p>
       <w:pPr>
@@ -768,210 +707,121 @@
           <w:color w:val="000000" w:themeColor="text1"/>
         </w:rPr>
       </w:pPr>
-      <w:proofErr w:type="spellStart"/>
-      <w:r>
-        <w:rPr>
-          <w:color w:val="000000" w:themeColor="text1"/>
-        </w:rPr>
-        <w:t>SonarCloud</w:t>
-      </w:r>
-      <w:proofErr w:type="spellEnd"/>
-      <w:r>
-        <w:rPr>
-          <w:color w:val="000000" w:themeColor="text1"/>
-        </w:rPr>
-        <w:t xml:space="preserve"> </w:t>
-      </w:r>
-      <w:proofErr w:type="spellStart"/>
-      <w:r>
-        <w:rPr>
-          <w:color w:val="000000" w:themeColor="text1"/>
-        </w:rPr>
-        <w:t>beüzemelése</w:t>
-      </w:r>
-      <w:proofErr w:type="spellEnd"/>
-      <w:r>
-        <w:rPr>
-          <w:color w:val="000000" w:themeColor="text1"/>
-        </w:rPr>
-        <w:t xml:space="preserve">, code </w:t>
-      </w:r>
-      <w:proofErr w:type="spellStart"/>
-      <w:r>
-        <w:rPr>
-          <w:color w:val="000000" w:themeColor="text1"/>
-        </w:rPr>
-        <w:t>smellek</w:t>
-      </w:r>
-      <w:proofErr w:type="spellEnd"/>
-      <w:r>
-        <w:rPr>
-          <w:color w:val="000000" w:themeColor="text1"/>
-        </w:rPr>
-        <w:t xml:space="preserve"> </w:t>
-      </w:r>
-      <w:proofErr w:type="spellStart"/>
-      <w:r>
-        <w:rPr>
-          <w:color w:val="000000" w:themeColor="text1"/>
-        </w:rPr>
-        <w:t>és</w:t>
-      </w:r>
-      <w:proofErr w:type="spellEnd"/>
-      <w:r>
-        <w:rPr>
-          <w:color w:val="000000" w:themeColor="text1"/>
-        </w:rPr>
-        <w:t xml:space="preserve"> security </w:t>
-      </w:r>
-      <w:proofErr w:type="spellStart"/>
-      <w:r>
-        <w:rPr>
-          <w:color w:val="000000" w:themeColor="text1"/>
-        </w:rPr>
-        <w:t>hotspotok</w:t>
-      </w:r>
-      <w:proofErr w:type="spellEnd"/>
-      <w:r>
-        <w:rPr>
-          <w:color w:val="000000" w:themeColor="text1"/>
-        </w:rPr>
-        <w:t xml:space="preserve"> </w:t>
-      </w:r>
-      <w:proofErr w:type="spellStart"/>
-      <w:r>
-        <w:rPr>
-          <w:color w:val="000000" w:themeColor="text1"/>
-        </w:rPr>
-        <w:t>vizsgálata</w:t>
-      </w:r>
-      <w:proofErr w:type="spellEnd"/>
-    </w:p>
-    <w:p>
-      <w:pPr>
-        <w:rPr>
-          <w:color w:val="000000" w:themeColor="text1"/>
-        </w:rPr>
-      </w:pPr>
-      <w:r>
-        <w:rPr>
-          <w:noProof/>
-          <w:color w:val="000000" w:themeColor="text1"/>
-        </w:rPr>
-        <w:pict w14:anchorId="0309DECC">
-          <v:rect id="_x0000_i1026" alt="" style="width:451.3pt;height:.05pt;mso-width-percent:0;mso-height-percent:0;mso-width-percent:0;mso-height-percent:0" o:hralign="center" o:hrstd="t" o:hr="t" fillcolor="#a0a0a0" stroked="f"/>
-        </w:pict>
-      </w:r>
-    </w:p>
-    <w:p>
-      <w:pPr>
-        <w:pStyle w:val="Cmsor4"/>
-        <w:ind w:left="720" w:hanging="720"/>
-        <w:rPr>
-          <w:color w:val="auto"/>
-        </w:rPr>
-      </w:pPr>
-      <w:bookmarkStart w:id="4" w:name="_lfawlbg1z31q" w:colFirst="0" w:colLast="0"/>
-      <w:bookmarkEnd w:id="4"/>
-      <w:proofErr w:type="spellStart"/>
-      <w:r>
-        <w:rPr>
-          <w:color w:val="auto"/>
-        </w:rPr>
-        <w:t>Csapattag</w:t>
-      </w:r>
-      <w:proofErr w:type="spellEnd"/>
-      <w:r>
-        <w:rPr>
-          <w:color w:val="auto"/>
-        </w:rPr>
-        <w:t xml:space="preserve"> 3 (</w:t>
-      </w:r>
-      <w:proofErr w:type="spellStart"/>
-      <w:r>
-        <w:rPr>
-          <w:color w:val="auto"/>
-        </w:rPr>
-        <w:t>Pór</w:t>
-      </w:r>
-      <w:proofErr w:type="spellEnd"/>
-      <w:r>
-        <w:rPr>
-          <w:color w:val="auto"/>
-        </w:rPr>
-        <w:t xml:space="preserve"> </w:t>
-      </w:r>
-      <w:proofErr w:type="spellStart"/>
-      <w:r>
-        <w:rPr>
-          <w:color w:val="auto"/>
-        </w:rPr>
-        <w:t>Dániel</w:t>
-      </w:r>
-      <w:proofErr w:type="spellEnd"/>
-      <w:r>
-        <w:rPr>
-          <w:color w:val="auto"/>
+      <w:r>
+        <w:rPr>
+          <w:color w:val="000000" w:themeColor="text1"/>
+        </w:rPr>
+        <w:t xml:space="preserve">Maven </w:t>
+      </w:r>
+      <w:proofErr w:type="spellStart"/>
+      <w:r>
+        <w:rPr>
+          <w:color w:val="000000" w:themeColor="text1"/>
+        </w:rPr>
+        <w:t>konfigurálása</w:t>
+      </w:r>
+      <w:proofErr w:type="spellEnd"/>
+      <w:r>
+        <w:rPr>
+          <w:color w:val="000000" w:themeColor="text1"/>
         </w:rPr>
         <w:t xml:space="preserve">, </w:t>
       </w:r>
-      <w:r>
-        <w:rPr>
-          <w:color w:val="auto"/>
-        </w:rPr>
-        <w:t>TMNRCM</w:t>
-      </w:r>
-      <w:r>
-        <w:rPr>
-          <w:color w:val="auto"/>
-        </w:rPr>
-        <w:t xml:space="preserve">, </w:t>
-      </w:r>
-      <w:r>
-        <w:rPr>
-          <w:color w:val="auto"/>
-        </w:rPr>
-        <w:t>pordaniel01</w:t>
-      </w:r>
-      <w:r>
-        <w:rPr>
-          <w:color w:val="auto"/>
-        </w:rPr>
-        <w:t>)</w:t>
-      </w:r>
-    </w:p>
-    <w:p>
-      <w:r>
-        <w:t xml:space="preserve">Pom.xml </w:t>
-      </w:r>
-      <w:proofErr w:type="spellStart"/>
-      <w:r>
-        <w:t>kijavítása</w:t>
-      </w:r>
-      <w:proofErr w:type="spellEnd"/>
-      <w:r>
+      <w:proofErr w:type="spellStart"/>
+      <w:r>
+        <w:rPr>
+          <w:color w:val="000000" w:themeColor="text1"/>
+        </w:rPr>
+        <w:t>hibák</w:t>
+      </w:r>
+      <w:proofErr w:type="spellEnd"/>
+      <w:r>
+        <w:rPr>
+          <w:color w:val="000000" w:themeColor="text1"/>
+        </w:rPr>
+        <w:t xml:space="preserve"> </w:t>
+      </w:r>
+      <w:proofErr w:type="spellStart"/>
+      <w:r>
+        <w:rPr>
+          <w:color w:val="000000" w:themeColor="text1"/>
+        </w:rPr>
+        <w:t>javítása</w:t>
+      </w:r>
+      <w:proofErr w:type="spellEnd"/>
+    </w:p>
+    <w:p>
+      <w:pPr>
+        <w:rPr>
+          <w:color w:val="000000" w:themeColor="text1"/>
+        </w:rPr>
+      </w:pPr>
+      <w:proofErr w:type="spellStart"/>
+      <w:r>
+        <w:rPr>
+          <w:color w:val="000000" w:themeColor="text1"/>
+        </w:rPr>
+        <w:t>Statikus</w:t>
+      </w:r>
+      <w:proofErr w:type="spellEnd"/>
+      <w:r>
+        <w:rPr>
+          <w:color w:val="000000" w:themeColor="text1"/>
+        </w:rPr>
+        <w:t xml:space="preserve"> </w:t>
+      </w:r>
+      <w:proofErr w:type="spellStart"/>
+      <w:r>
+        <w:rPr>
+          <w:color w:val="000000" w:themeColor="text1"/>
+        </w:rPr>
+        <w:t>analízis</w:t>
+      </w:r>
+      <w:proofErr w:type="spellEnd"/>
+      <w:r>
+        <w:rPr>
+          <w:color w:val="000000" w:themeColor="text1"/>
+        </w:rPr>
         <w:t xml:space="preserve"> (</w:t>
       </w:r>
       <w:proofErr w:type="spellStart"/>
       <w:r>
+        <w:rPr>
+          <w:color w:val="000000" w:themeColor="text1"/>
+        </w:rPr>
         <w:t>összesen</w:t>
       </w:r>
       <w:proofErr w:type="spellEnd"/>
       <w:r>
+        <w:rPr>
+          <w:color w:val="000000" w:themeColor="text1"/>
+        </w:rPr>
         <w:t xml:space="preserve"> kb. </w:t>
       </w:r>
       <w:r>
-        <w:t>7,5</w:t>
-      </w:r>
-      <w:r>
-        <w:t xml:space="preserve"> </w:t>
-      </w:r>
-      <w:proofErr w:type="spellStart"/>
-      <w:r>
+        <w:rPr>
+          <w:color w:val="000000" w:themeColor="text1"/>
+        </w:rPr>
+        <w:t>3</w:t>
+      </w:r>
+      <w:r>
+        <w:rPr>
+          <w:color w:val="000000" w:themeColor="text1"/>
+        </w:rPr>
+        <w:t xml:space="preserve"> </w:t>
+      </w:r>
+      <w:proofErr w:type="spellStart"/>
+      <w:r>
+        <w:rPr>
+          <w:color w:val="000000" w:themeColor="text1"/>
+        </w:rPr>
         <w:t>óra</w:t>
       </w:r>
       <w:proofErr w:type="spellEnd"/>
       <w:r>
+        <w:rPr>
+          <w:color w:val="000000" w:themeColor="text1"/>
+        </w:rPr>
         <w:t>):</w:t>
       </w:r>
     </w:p>
@@ -981,28 +831,216 @@
           <w:ilvl w:val="0"/>
           <w:numId w:val="1"/>
         </w:numPr>
-      </w:pPr>
-      <w:proofErr w:type="spellStart"/>
-      <w:r>
-        <w:t>Lokális</w:t>
-      </w:r>
-      <w:proofErr w:type="spellEnd"/>
-      <w:r>
-        <w:t xml:space="preserve"> </w:t>
-      </w:r>
-      <w:proofErr w:type="spellStart"/>
-      <w:r>
-        <w:t>függőségek</w:t>
-      </w:r>
-      <w:proofErr w:type="spellEnd"/>
-      <w:r>
-        <w:t xml:space="preserve"> </w:t>
-      </w:r>
-      <w:proofErr w:type="spellStart"/>
-      <w:r>
-        <w:t>importálása</w:t>
-      </w:r>
-      <w:proofErr w:type="spellEnd"/>
+        <w:rPr>
+          <w:color w:val="000000" w:themeColor="text1"/>
+        </w:rPr>
+      </w:pPr>
+      <w:proofErr w:type="spellStart"/>
+      <w:r>
+        <w:rPr>
+          <w:color w:val="000000" w:themeColor="text1"/>
+        </w:rPr>
+        <w:t>SonarCloud</w:t>
+      </w:r>
+      <w:proofErr w:type="spellEnd"/>
+      <w:r>
+        <w:rPr>
+          <w:color w:val="000000" w:themeColor="text1"/>
+        </w:rPr>
+        <w:t xml:space="preserve"> </w:t>
+      </w:r>
+      <w:proofErr w:type="spellStart"/>
+      <w:r>
+        <w:rPr>
+          <w:color w:val="000000" w:themeColor="text1"/>
+        </w:rPr>
+        <w:t>beüzemelése</w:t>
+      </w:r>
+      <w:proofErr w:type="spellEnd"/>
+      <w:r>
+        <w:rPr>
+          <w:color w:val="000000" w:themeColor="text1"/>
+        </w:rPr>
+        <w:t xml:space="preserve">, code </w:t>
+      </w:r>
+      <w:proofErr w:type="spellStart"/>
+      <w:r>
+        <w:rPr>
+          <w:color w:val="000000" w:themeColor="text1"/>
+        </w:rPr>
+        <w:t>smellek</w:t>
+      </w:r>
+      <w:proofErr w:type="spellEnd"/>
+      <w:r>
+        <w:rPr>
+          <w:color w:val="000000" w:themeColor="text1"/>
+        </w:rPr>
+        <w:t xml:space="preserve"> </w:t>
+      </w:r>
+      <w:proofErr w:type="spellStart"/>
+      <w:r>
+        <w:rPr>
+          <w:color w:val="000000" w:themeColor="text1"/>
+        </w:rPr>
+        <w:t>és</w:t>
+      </w:r>
+      <w:proofErr w:type="spellEnd"/>
+      <w:r>
+        <w:rPr>
+          <w:color w:val="000000" w:themeColor="text1"/>
+        </w:rPr>
+        <w:t xml:space="preserve"> security </w:t>
+      </w:r>
+      <w:proofErr w:type="spellStart"/>
+      <w:r>
+        <w:rPr>
+          <w:color w:val="000000" w:themeColor="text1"/>
+        </w:rPr>
+        <w:t>hotspotok</w:t>
+      </w:r>
+      <w:proofErr w:type="spellEnd"/>
+      <w:r>
+        <w:rPr>
+          <w:color w:val="000000" w:themeColor="text1"/>
+        </w:rPr>
+        <w:t xml:space="preserve"> </w:t>
+      </w:r>
+      <w:proofErr w:type="spellStart"/>
+      <w:r>
+        <w:rPr>
+          <w:color w:val="000000" w:themeColor="text1"/>
+        </w:rPr>
+        <w:t>vizsgálata</w:t>
+      </w:r>
+      <w:proofErr w:type="spellEnd"/>
+    </w:p>
+    <w:p>
+      <w:pPr>
+        <w:rPr>
+          <w:color w:val="000000" w:themeColor="text1"/>
+        </w:rPr>
+      </w:pPr>
+      <w:r>
+        <w:rPr>
+          <w:noProof/>
+          <w:color w:val="000000" w:themeColor="text1"/>
+        </w:rPr>
+        <w:pict w14:anchorId="0309DECC">
+          <v:rect id="_x0000_i1026" alt="" style="width:451.3pt;height:.05pt;mso-width-percent:0;mso-height-percent:0;mso-width-percent:0;mso-height-percent:0" o:hralign="center" o:hrstd="t" o:hr="t" fillcolor="#a0a0a0" stroked="f"/>
+        </w:pict>
+      </w:r>
+    </w:p>
+    <w:p>
+      <w:pPr>
+        <w:pStyle w:val="Heading4"/>
+        <w:ind w:left="720" w:hanging="720"/>
+        <w:rPr>
+          <w:color w:val="auto"/>
+        </w:rPr>
+      </w:pPr>
+      <w:bookmarkStart w:id="4" w:name="_lfawlbg1z31q" w:colFirst="0" w:colLast="0"/>
+      <w:bookmarkEnd w:id="4"/>
+      <w:proofErr w:type="spellStart"/>
+      <w:r>
+        <w:rPr>
+          <w:color w:val="auto"/>
+        </w:rPr>
+        <w:t>Csapattag</w:t>
+      </w:r>
+      <w:proofErr w:type="spellEnd"/>
+      <w:r>
+        <w:rPr>
+          <w:color w:val="auto"/>
+        </w:rPr>
+        <w:t xml:space="preserve"> 3 (</w:t>
+      </w:r>
+      <w:proofErr w:type="spellStart"/>
+      <w:r>
+        <w:rPr>
+          <w:color w:val="auto"/>
+        </w:rPr>
+        <w:t>Pór</w:t>
+      </w:r>
+      <w:proofErr w:type="spellEnd"/>
+      <w:r>
+        <w:rPr>
+          <w:color w:val="auto"/>
+        </w:rPr>
+        <w:t xml:space="preserve"> </w:t>
+      </w:r>
+      <w:proofErr w:type="spellStart"/>
+      <w:r>
+        <w:rPr>
+          <w:color w:val="auto"/>
+        </w:rPr>
+        <w:t>Dániel</w:t>
+      </w:r>
+      <w:proofErr w:type="spellEnd"/>
+      <w:r>
+        <w:rPr>
+          <w:color w:val="auto"/>
+        </w:rPr>
+        <w:t xml:space="preserve">, </w:t>
+      </w:r>
+      <w:r>
+        <w:rPr>
+          <w:color w:val="auto"/>
+        </w:rPr>
+        <w:t>TMNRCM</w:t>
+      </w:r>
+      <w:r>
+        <w:rPr>
+          <w:color w:val="auto"/>
+        </w:rPr>
+        <w:t xml:space="preserve">, </w:t>
+      </w:r>
+      <w:r>
+        <w:rPr>
+          <w:color w:val="auto"/>
+        </w:rPr>
+        <w:t>pordaniel01</w:t>
+      </w:r>
+      <w:r>
+        <w:rPr>
+          <w:color w:val="auto"/>
+        </w:rPr>
+        <w:t>)</w:t>
+      </w:r>
+    </w:p>
+    <w:p>
+      <w:r>
+        <w:t xml:space="preserve">Pom.xml </w:t>
+      </w:r>
+      <w:proofErr w:type="spellStart"/>
+      <w:r>
+        <w:t>kijavítása</w:t>
+      </w:r>
+      <w:proofErr w:type="spellEnd"/>
+      <w:r>
+        <w:t xml:space="preserve"> (</w:t>
+      </w:r>
+      <w:proofErr w:type="spellStart"/>
+      <w:r>
+        <w:t>összesen</w:t>
+      </w:r>
+      <w:proofErr w:type="spellEnd"/>
+      <w:r>
+        <w:t xml:space="preserve"> kb. </w:t>
+      </w:r>
+      <w:r>
+        <w:t>7,5</w:t>
+      </w:r>
+      <w:r>
+        <w:t xml:space="preserve"> </w:t>
+      </w:r>
+      <w:proofErr w:type="spellStart"/>
+      <w:r>
+        <w:t>óra</w:t>
+      </w:r>
+      <w:proofErr w:type="spellEnd"/>
+      <w:r>
+        <w:t>):</w:t>
+      </w:r>
     </w:p>
     <w:p>
       <w:pPr>
@@ -1011,62 +1049,27 @@
           <w:numId w:val="1"/>
         </w:numPr>
       </w:pPr>
-      <w:r>
-        <w:t xml:space="preserve">Build </w:t>
-      </w:r>
-      <w:proofErr w:type="spellStart"/>
-      <w:r>
-        <w:t>scriptek</w:t>
-      </w:r>
-      <w:proofErr w:type="spellEnd"/>
-      <w:r>
-        <w:t xml:space="preserve"> </w:t>
-      </w:r>
-      <w:proofErr w:type="spellStart"/>
-      <w:r>
-        <w:t>rendbehozása</w:t>
-      </w:r>
-      <w:proofErr w:type="spellEnd"/>
-    </w:p>
-    <w:p>
-      <w:proofErr w:type="spellStart"/>
-      <w:r>
-        <w:t>StressTest</w:t>
-      </w:r>
-      <w:proofErr w:type="spellEnd"/>
-      <w:r>
-        <w:t xml:space="preserve"> </w:t>
-      </w:r>
-      <w:proofErr w:type="spellStart"/>
-      <w:r>
-        <w:t>elkészítése</w:t>
-      </w:r>
-      <w:proofErr w:type="spellEnd"/>
-      <w:r>
-        <w:t xml:space="preserve"> (</w:t>
-      </w:r>
-      <w:proofErr w:type="spellStart"/>
-      <w:r>
-        <w:t>összesen</w:t>
-      </w:r>
-      <w:proofErr w:type="spellEnd"/>
-      <w:r>
-        <w:t xml:space="preserve"> kb. </w:t>
-      </w:r>
-      <w:r>
-        <w:t>7,5</w:t>
-      </w:r>
-      <w:r>
-        <w:t xml:space="preserve"> </w:t>
-      </w:r>
-      <w:proofErr w:type="spellStart"/>
-      <w:r>
-        <w:t>óra</w:t>
-      </w:r>
-      <w:proofErr w:type="spellEnd"/>
-      <w:r>
-        <w:t>):</w:t>
-      </w:r>
+      <w:proofErr w:type="spellStart"/>
+      <w:r>
+        <w:t>Lokális</w:t>
+      </w:r>
+      <w:proofErr w:type="spellEnd"/>
+      <w:r>
+        <w:t xml:space="preserve"> </w:t>
+      </w:r>
+      <w:proofErr w:type="spellStart"/>
+      <w:r>
+        <w:t>függőségek</w:t>
+      </w:r>
+      <w:proofErr w:type="spellEnd"/>
+      <w:r>
+        <w:t xml:space="preserve"> </w:t>
+      </w:r>
+      <w:proofErr w:type="spellStart"/>
+      <w:r>
+        <w:t>importálása</w:t>
+      </w:r>
+      <w:proofErr w:type="spellEnd"/>
     </w:p>
     <w:p>
       <w:pPr>
@@ -1075,19 +1078,62 @@
           <w:numId w:val="1"/>
         </w:numPr>
       </w:pPr>
-      <w:proofErr w:type="spellStart"/>
-      <w:r>
-        <w:t>Jmeter</w:t>
-      </w:r>
-      <w:proofErr w:type="spellEnd"/>
-      <w:r>
-        <w:t xml:space="preserve"> test scenario </w:t>
-      </w:r>
-      <w:proofErr w:type="spellStart"/>
-      <w:r>
-        <w:t>konfigurálása</w:t>
-      </w:r>
-      <w:proofErr w:type="spellEnd"/>
+      <w:r>
+        <w:t xml:space="preserve">Build </w:t>
+      </w:r>
+      <w:proofErr w:type="spellStart"/>
+      <w:r>
+        <w:t>scriptek</w:t>
+      </w:r>
+      <w:proofErr w:type="spellEnd"/>
+      <w:r>
+        <w:t xml:space="preserve"> </w:t>
+      </w:r>
+      <w:proofErr w:type="spellStart"/>
+      <w:r>
+        <w:t>rendbehozása</w:t>
+      </w:r>
+      <w:proofErr w:type="spellEnd"/>
+    </w:p>
+    <w:p>
+      <w:proofErr w:type="spellStart"/>
+      <w:r>
+        <w:t>StressTest</w:t>
+      </w:r>
+      <w:proofErr w:type="spellEnd"/>
+      <w:r>
+        <w:t xml:space="preserve"> </w:t>
+      </w:r>
+      <w:proofErr w:type="spellStart"/>
+      <w:r>
+        <w:t>elkészítése</w:t>
+      </w:r>
+      <w:proofErr w:type="spellEnd"/>
+      <w:r>
+        <w:t xml:space="preserve"> (</w:t>
+      </w:r>
+      <w:proofErr w:type="spellStart"/>
+      <w:r>
+        <w:t>összesen</w:t>
+      </w:r>
+      <w:proofErr w:type="spellEnd"/>
+      <w:r>
+        <w:t xml:space="preserve"> kb. </w:t>
+      </w:r>
+      <w:r>
+        <w:t>7,5</w:t>
+      </w:r>
+      <w:r>
+        <w:t xml:space="preserve"> </w:t>
+      </w:r>
+      <w:proofErr w:type="spellStart"/>
+      <w:r>
+        <w:t>óra</w:t>
+      </w:r>
+      <w:proofErr w:type="spellEnd"/>
+      <w:r>
+        <w:t>):</w:t>
+      </w:r>
     </w:p>
     <w:p>
       <w:pPr>
@@ -1102,146 +1148,13 @@
       </w:r>
       <w:proofErr w:type="spellEnd"/>
       <w:r>
-        <w:t xml:space="preserve"> test run CI-</w:t>
-      </w:r>
-      <w:proofErr w:type="spellStart"/>
-      <w:r>
-        <w:t>ba</w:t>
-      </w:r>
-      <w:proofErr w:type="spellEnd"/>
-      <w:r>
-        <w:t xml:space="preserve"> </w:t>
-      </w:r>
-      <w:proofErr w:type="spellStart"/>
-      <w:r>
-        <w:t>való</w:t>
-      </w:r>
-      <w:proofErr w:type="spellEnd"/>
-      <w:r>
-        <w:t xml:space="preserve"> </w:t>
-      </w:r>
-      <w:proofErr w:type="spellStart"/>
-      <w:r>
-        <w:t>integrálása</w:t>
-      </w:r>
-      <w:proofErr w:type="spellEnd"/>
-    </w:p>
-    <w:p>
-      <w:r>
-        <w:rPr>
-          <w:noProof/>
-        </w:rPr>
-        <w:pict w14:anchorId="25173663">
-          <v:rect id="_x0000_i1027" alt="" style="width:451.3pt;height:.05pt;mso-width-percent:0;mso-height-percent:0;mso-width-percent:0;mso-height-percent:0" o:hralign="center" o:hrstd="t" o:hr="t" fillcolor="#a0a0a0" stroked="f"/>
-        </w:pict>
-      </w:r>
-    </w:p>
-    <w:p>
-      <w:pPr>
-        <w:pStyle w:val="Cmsor4"/>
-        <w:rPr>
-          <w:color w:val="000000" w:themeColor="text1"/>
-        </w:rPr>
-      </w:pPr>
-      <w:bookmarkStart w:id="5" w:name="_6kw3bxvxrbz0" w:colFirst="0" w:colLast="0"/>
-      <w:bookmarkEnd w:id="5"/>
-      <w:proofErr w:type="spellStart"/>
-      <w:r>
-        <w:rPr>
-          <w:color w:val="000000" w:themeColor="text1"/>
-        </w:rPr>
-        <w:t>Csapattag</w:t>
-      </w:r>
-      <w:proofErr w:type="spellEnd"/>
-      <w:r>
-        <w:rPr>
-          <w:color w:val="000000" w:themeColor="text1"/>
-        </w:rPr>
-        <w:t xml:space="preserve"> 4 (</w:t>
-      </w:r>
-      <w:proofErr w:type="spellStart"/>
-      <w:r>
-        <w:rPr>
-          <w:color w:val="000000" w:themeColor="text1"/>
-        </w:rPr>
-        <w:t>Hatházi</w:t>
-      </w:r>
-      <w:proofErr w:type="spellEnd"/>
-      <w:r>
-        <w:rPr>
-          <w:color w:val="000000" w:themeColor="text1"/>
-        </w:rPr>
-        <w:t xml:space="preserve"> </w:t>
-      </w:r>
-      <w:proofErr w:type="spellStart"/>
-      <w:r>
-        <w:rPr>
-          <w:color w:val="000000" w:themeColor="text1"/>
-        </w:rPr>
-        <w:t>Dániel</w:t>
-      </w:r>
-      <w:proofErr w:type="spellEnd"/>
-      <w:r>
-        <w:rPr>
-          <w:color w:val="000000" w:themeColor="text1"/>
-        </w:rPr>
-        <w:t>, BIW2OF, hatha00)</w:t>
-      </w:r>
-    </w:p>
-    <w:p>
-      <w:pPr>
-        <w:rPr>
-          <w:color w:val="000000" w:themeColor="text1"/>
-        </w:rPr>
-      </w:pPr>
-      <w:r>
-        <w:rPr>
-          <w:color w:val="000000" w:themeColor="text1"/>
-        </w:rPr>
-        <w:t xml:space="preserve">Unit </w:t>
-      </w:r>
-      <w:proofErr w:type="spellStart"/>
-      <w:r>
-        <w:rPr>
-          <w:color w:val="000000" w:themeColor="text1"/>
-        </w:rPr>
-        <w:t>tesztek</w:t>
-      </w:r>
-      <w:proofErr w:type="spellEnd"/>
-      <w:r>
-        <w:rPr>
-          <w:color w:val="000000" w:themeColor="text1"/>
-        </w:rPr>
-        <w:t xml:space="preserve"> (</w:t>
-      </w:r>
-      <w:proofErr w:type="spellStart"/>
-      <w:r>
-        <w:rPr>
-          <w:color w:val="000000" w:themeColor="text1"/>
-        </w:rPr>
-        <w:t>összesen</w:t>
-      </w:r>
-      <w:proofErr w:type="spellEnd"/>
-      <w:r>
-        <w:rPr>
-          <w:color w:val="000000" w:themeColor="text1"/>
-        </w:rPr>
-        <w:t xml:space="preserve"> kb. 10 </w:t>
-      </w:r>
-      <w:proofErr w:type="spellStart"/>
-      <w:r>
-        <w:rPr>
-          <w:color w:val="000000" w:themeColor="text1"/>
-        </w:rPr>
-        <w:t>óra</w:t>
-      </w:r>
-      <w:proofErr w:type="spellEnd"/>
-      <w:r>
-        <w:rPr>
-          <w:color w:val="000000" w:themeColor="text1"/>
-        </w:rPr>
-        <w:t>):</w:t>
-      </w:r>
+        <w:t xml:space="preserve"> test scenario </w:t>
+      </w:r>
+      <w:proofErr w:type="spellStart"/>
+      <w:r>
+        <w:t>konfigurálása</w:t>
+      </w:r>
+      <w:proofErr w:type="spellEnd"/>
     </w:p>
     <w:p>
       <w:pPr>
@@ -1249,29 +1162,110 @@
           <w:ilvl w:val="0"/>
           <w:numId w:val="1"/>
         </w:numPr>
-        <w:rPr>
-          <w:color w:val="000000" w:themeColor="text1"/>
-        </w:rPr>
-      </w:pPr>
-      <w:r>
-        <w:rPr>
-          <w:color w:val="000000" w:themeColor="text1"/>
-        </w:rPr>
-        <w:t xml:space="preserve">CSV2RDF </w:t>
-      </w:r>
-      <w:proofErr w:type="spellStart"/>
-      <w:r>
-        <w:rPr>
-          <w:color w:val="000000" w:themeColor="text1"/>
-        </w:rPr>
-        <w:t>osztályhoz</w:t>
-      </w:r>
-      <w:proofErr w:type="spellEnd"/>
-      <w:r>
-        <w:rPr>
-          <w:color w:val="000000" w:themeColor="text1"/>
-        </w:rPr>
-        <w:t xml:space="preserve"> </w:t>
+      </w:pPr>
+      <w:proofErr w:type="spellStart"/>
+      <w:r>
+        <w:t>Jmeter</w:t>
+      </w:r>
+      <w:proofErr w:type="spellEnd"/>
+      <w:r>
+        <w:t xml:space="preserve"> test run CI-</w:t>
+      </w:r>
+      <w:proofErr w:type="spellStart"/>
+      <w:r>
+        <w:t>ba</w:t>
+      </w:r>
+      <w:proofErr w:type="spellEnd"/>
+      <w:r>
+        <w:t xml:space="preserve"> </w:t>
+      </w:r>
+      <w:proofErr w:type="spellStart"/>
+      <w:r>
+        <w:t>való</w:t>
+      </w:r>
+      <w:proofErr w:type="spellEnd"/>
+      <w:r>
+        <w:t xml:space="preserve"> </w:t>
+      </w:r>
+      <w:proofErr w:type="spellStart"/>
+      <w:r>
+        <w:t>integrálása</w:t>
+      </w:r>
+      <w:proofErr w:type="spellEnd"/>
+    </w:p>
+    <w:p>
+      <w:r>
+        <w:rPr>
+          <w:noProof/>
+        </w:rPr>
+        <w:pict w14:anchorId="25173663">
+          <v:rect id="_x0000_i1027" alt="" style="width:451.3pt;height:.05pt;mso-width-percent:0;mso-height-percent:0;mso-width-percent:0;mso-height-percent:0" o:hralign="center" o:hrstd="t" o:hr="t" fillcolor="#a0a0a0" stroked="f"/>
+        </w:pict>
+      </w:r>
+    </w:p>
+    <w:p>
+      <w:pPr>
+        <w:pStyle w:val="Heading4"/>
+        <w:rPr>
+          <w:color w:val="000000" w:themeColor="text1"/>
+        </w:rPr>
+      </w:pPr>
+      <w:bookmarkStart w:id="5" w:name="_6kw3bxvxrbz0" w:colFirst="0" w:colLast="0"/>
+      <w:bookmarkEnd w:id="5"/>
+      <w:proofErr w:type="spellStart"/>
+      <w:r>
+        <w:rPr>
+          <w:color w:val="000000" w:themeColor="text1"/>
+        </w:rPr>
+        <w:t>Csapattag</w:t>
+      </w:r>
+      <w:proofErr w:type="spellEnd"/>
+      <w:r>
+        <w:rPr>
+          <w:color w:val="000000" w:themeColor="text1"/>
+        </w:rPr>
+        <w:t xml:space="preserve"> 4 (</w:t>
+      </w:r>
+      <w:proofErr w:type="spellStart"/>
+      <w:r>
+        <w:rPr>
+          <w:color w:val="000000" w:themeColor="text1"/>
+        </w:rPr>
+        <w:t>Hatházi</w:t>
+      </w:r>
+      <w:proofErr w:type="spellEnd"/>
+      <w:r>
+        <w:rPr>
+          <w:color w:val="000000" w:themeColor="text1"/>
+        </w:rPr>
+        <w:t xml:space="preserve"> </w:t>
+      </w:r>
+      <w:proofErr w:type="spellStart"/>
+      <w:r>
+        <w:rPr>
+          <w:color w:val="000000" w:themeColor="text1"/>
+        </w:rPr>
+        <w:t>Dániel</w:t>
+      </w:r>
+      <w:proofErr w:type="spellEnd"/>
+      <w:r>
+        <w:rPr>
+          <w:color w:val="000000" w:themeColor="text1"/>
+        </w:rPr>
+        <w:t>, BIW2OF, hatha00)</w:t>
+      </w:r>
+    </w:p>
+    <w:p>
+      <w:pPr>
+        <w:rPr>
+          <w:color w:val="000000" w:themeColor="text1"/>
+        </w:rPr>
+      </w:pPr>
+      <w:r>
+        <w:rPr>
+          <w:color w:val="000000" w:themeColor="text1"/>
+        </w:rPr>
+        <w:t xml:space="preserve">Unit </w:t>
       </w:r>
       <w:proofErr w:type="spellStart"/>
       <w:r>
@@ -1285,72 +1279,36 @@
         <w:rPr>
           <w:color w:val="000000" w:themeColor="text1"/>
         </w:rPr>
-        <w:t xml:space="preserve"> </w:t>
-      </w:r>
-      <w:proofErr w:type="spellStart"/>
-      <w:r>
-        <w:rPr>
-          <w:color w:val="000000" w:themeColor="text1"/>
-        </w:rPr>
-        <w:t>tervezése</w:t>
-      </w:r>
-      <w:proofErr w:type="spellEnd"/>
-      <w:r>
-        <w:rPr>
-          <w:color w:val="000000" w:themeColor="text1"/>
-        </w:rPr>
-        <w:t xml:space="preserve">, </w:t>
-      </w:r>
-      <w:proofErr w:type="spellStart"/>
-      <w:r>
-        <w:rPr>
-          <w:color w:val="000000" w:themeColor="text1"/>
-        </w:rPr>
-        <w:t>elkészítése</w:t>
-      </w:r>
-      <w:proofErr w:type="spellEnd"/>
-      <w:r>
-        <w:rPr>
-          <w:color w:val="000000" w:themeColor="text1"/>
-        </w:rPr>
-        <w:t xml:space="preserve">, </w:t>
-      </w:r>
-      <w:proofErr w:type="spellStart"/>
-      <w:r>
-        <w:rPr>
-          <w:color w:val="000000" w:themeColor="text1"/>
-        </w:rPr>
-        <w:t>hibák</w:t>
-      </w:r>
-      <w:proofErr w:type="spellEnd"/>
-      <w:r>
-        <w:rPr>
-          <w:color w:val="000000" w:themeColor="text1"/>
-        </w:rPr>
-        <w:t xml:space="preserve"> </w:t>
-      </w:r>
-      <w:proofErr w:type="spellStart"/>
-      <w:r>
-        <w:rPr>
-          <w:color w:val="000000" w:themeColor="text1"/>
-        </w:rPr>
-        <w:t>után</w:t>
-      </w:r>
-      <w:proofErr w:type="spellEnd"/>
-      <w:r>
-        <w:rPr>
-          <w:color w:val="000000" w:themeColor="text1"/>
-        </w:rPr>
-        <w:t xml:space="preserve"> </w:t>
-      </w:r>
-      <w:proofErr w:type="spellStart"/>
-      <w:r>
-        <w:rPr>
-          <w:color w:val="000000" w:themeColor="text1"/>
-        </w:rPr>
-        <w:t>javítása</w:t>
-      </w:r>
-      <w:proofErr w:type="spellEnd"/>
+        <w:t xml:space="preserve"> (</w:t>
+      </w:r>
+      <w:proofErr w:type="spellStart"/>
+      <w:r>
+        <w:rPr>
+          <w:color w:val="000000" w:themeColor="text1"/>
+        </w:rPr>
+        <w:t>összesen</w:t>
+      </w:r>
+      <w:proofErr w:type="spellEnd"/>
+      <w:r>
+        <w:rPr>
+          <w:color w:val="000000" w:themeColor="text1"/>
+        </w:rPr>
+        <w:t xml:space="preserve"> kb. 10 </w:t>
+      </w:r>
+      <w:proofErr w:type="spellStart"/>
+      <w:r>
+        <w:rPr>
+          <w:color w:val="000000" w:themeColor="text1"/>
+        </w:rPr>
+        <w:t>óra</w:t>
+      </w:r>
+      <w:proofErr w:type="spellEnd"/>
+      <w:r>
+        <w:rPr>
+          <w:color w:val="000000" w:themeColor="text1"/>
+        </w:rPr>
+        <w:t>):</w:t>
+      </w:r>
     </w:p>
     <w:p>
       <w:pPr>
@@ -1362,91 +1320,104 @@
           <w:color w:val="000000" w:themeColor="text1"/>
         </w:rPr>
       </w:pPr>
-      <w:proofErr w:type="spellStart"/>
-      <w:r>
-        <w:rPr>
-          <w:color w:val="000000" w:themeColor="text1"/>
-        </w:rPr>
-        <w:t>Kódlefedettség</w:t>
-      </w:r>
-      <w:proofErr w:type="spellEnd"/>
-      <w:r>
-        <w:rPr>
-          <w:color w:val="000000" w:themeColor="text1"/>
-        </w:rPr>
-        <w:t xml:space="preserve"> </w:t>
-      </w:r>
-      <w:proofErr w:type="spellStart"/>
-      <w:r>
-        <w:rPr>
-          <w:color w:val="000000" w:themeColor="text1"/>
-        </w:rPr>
-        <w:t>mérése</w:t>
-      </w:r>
-      <w:proofErr w:type="spellEnd"/>
-    </w:p>
-    <w:p>
-      <w:pPr>
-        <w:ind w:left="720"/>
-        <w:rPr>
-          <w:color w:val="000000" w:themeColor="text1"/>
-        </w:rPr>
-      </w:pPr>
-    </w:p>
-    <w:p>
-      <w:pPr>
-        <w:rPr>
-          <w:color w:val="000000" w:themeColor="text1"/>
-        </w:rPr>
-      </w:pPr>
-      <w:r>
-        <w:rPr>
-          <w:color w:val="000000" w:themeColor="text1"/>
-        </w:rPr>
-        <w:t xml:space="preserve">Build </w:t>
-      </w:r>
-      <w:proofErr w:type="spellStart"/>
-      <w:r>
-        <w:rPr>
-          <w:color w:val="000000" w:themeColor="text1"/>
-        </w:rPr>
-        <w:t>keretrendszer</w:t>
-      </w:r>
-      <w:proofErr w:type="spellEnd"/>
-      <w:r>
-        <w:rPr>
-          <w:color w:val="000000" w:themeColor="text1"/>
-        </w:rPr>
-        <w:t xml:space="preserve"> (</w:t>
-      </w:r>
-      <w:proofErr w:type="spellStart"/>
-      <w:r>
-        <w:rPr>
-          <w:color w:val="000000" w:themeColor="text1"/>
-        </w:rPr>
-        <w:t>összesen</w:t>
-      </w:r>
-      <w:proofErr w:type="spellEnd"/>
-      <w:r>
-        <w:rPr>
-          <w:color w:val="000000" w:themeColor="text1"/>
-        </w:rPr>
-        <w:t xml:space="preserve"> kb 4 </w:t>
-      </w:r>
-      <w:proofErr w:type="spellStart"/>
-      <w:r>
-        <w:rPr>
-          <w:color w:val="000000" w:themeColor="text1"/>
-        </w:rPr>
-        <w:t>óra</w:t>
-      </w:r>
-      <w:proofErr w:type="spellEnd"/>
-      <w:r>
-        <w:rPr>
-          <w:color w:val="000000" w:themeColor="text1"/>
-        </w:rPr>
-        <w:t>):</w:t>
-      </w:r>
+      <w:r>
+        <w:rPr>
+          <w:color w:val="000000" w:themeColor="text1"/>
+        </w:rPr>
+        <w:t xml:space="preserve">CSV2RDF </w:t>
+      </w:r>
+      <w:proofErr w:type="spellStart"/>
+      <w:r>
+        <w:rPr>
+          <w:color w:val="000000" w:themeColor="text1"/>
+        </w:rPr>
+        <w:t>osztályhoz</w:t>
+      </w:r>
+      <w:proofErr w:type="spellEnd"/>
+      <w:r>
+        <w:rPr>
+          <w:color w:val="000000" w:themeColor="text1"/>
+        </w:rPr>
+        <w:t xml:space="preserve"> </w:t>
+      </w:r>
+      <w:proofErr w:type="spellStart"/>
+      <w:r>
+        <w:rPr>
+          <w:color w:val="000000" w:themeColor="text1"/>
+        </w:rPr>
+        <w:t>tesztek</w:t>
+      </w:r>
+      <w:proofErr w:type="spellEnd"/>
+      <w:r>
+        <w:rPr>
+          <w:color w:val="000000" w:themeColor="text1"/>
+        </w:rPr>
+        <w:t xml:space="preserve"> </w:t>
+      </w:r>
+      <w:proofErr w:type="spellStart"/>
+      <w:r>
+        <w:rPr>
+          <w:color w:val="000000" w:themeColor="text1"/>
+        </w:rPr>
+        <w:t>tervezése</w:t>
+      </w:r>
+      <w:proofErr w:type="spellEnd"/>
+      <w:r>
+        <w:rPr>
+          <w:color w:val="000000" w:themeColor="text1"/>
+        </w:rPr>
+        <w:t xml:space="preserve">, </w:t>
+      </w:r>
+      <w:proofErr w:type="spellStart"/>
+      <w:r>
+        <w:rPr>
+          <w:color w:val="000000" w:themeColor="text1"/>
+        </w:rPr>
+        <w:t>elkészítése</w:t>
+      </w:r>
+      <w:proofErr w:type="spellEnd"/>
+      <w:r>
+        <w:rPr>
+          <w:color w:val="000000" w:themeColor="text1"/>
+        </w:rPr>
+        <w:t xml:space="preserve">, </w:t>
+      </w:r>
+      <w:proofErr w:type="spellStart"/>
+      <w:r>
+        <w:rPr>
+          <w:color w:val="000000" w:themeColor="text1"/>
+        </w:rPr>
+        <w:t>hibák</w:t>
+      </w:r>
+      <w:proofErr w:type="spellEnd"/>
+      <w:r>
+        <w:rPr>
+          <w:color w:val="000000" w:themeColor="text1"/>
+        </w:rPr>
+        <w:t xml:space="preserve"> </w:t>
+      </w:r>
+      <w:proofErr w:type="spellStart"/>
+      <w:r>
+        <w:rPr>
+          <w:color w:val="000000" w:themeColor="text1"/>
+        </w:rPr>
+        <w:t>után</w:t>
+      </w:r>
+      <w:proofErr w:type="spellEnd"/>
+      <w:r>
+        <w:rPr>
+          <w:color w:val="000000" w:themeColor="text1"/>
+        </w:rPr>
+        <w:t xml:space="preserve"> </w:t>
+      </w:r>
+      <w:proofErr w:type="spellStart"/>
+      <w:r>
+        <w:rPr>
+          <w:color w:val="000000" w:themeColor="text1"/>
+        </w:rPr>
+        <w:t>javítása</w:t>
+      </w:r>
+      <w:proofErr w:type="spellEnd"/>
     </w:p>
     <w:p>
       <w:pPr>
@@ -1458,34 +1429,91 @@
           <w:color w:val="000000" w:themeColor="text1"/>
         </w:rPr>
       </w:pPr>
-      <w:r>
-        <w:rPr>
-          <w:color w:val="000000" w:themeColor="text1"/>
-        </w:rPr>
-        <w:t xml:space="preserve">GitHub Actions </w:t>
-      </w:r>
-      <w:proofErr w:type="spellStart"/>
-      <w:r>
-        <w:rPr>
-          <w:color w:val="000000" w:themeColor="text1"/>
-        </w:rPr>
-        <w:t>hibák</w:t>
-      </w:r>
-      <w:proofErr w:type="spellEnd"/>
-      <w:r>
-        <w:rPr>
-          <w:color w:val="000000" w:themeColor="text1"/>
-        </w:rPr>
-        <w:t xml:space="preserve"> </w:t>
-      </w:r>
-      <w:proofErr w:type="spellStart"/>
-      <w:r>
-        <w:rPr>
-          <w:color w:val="000000" w:themeColor="text1"/>
-        </w:rPr>
-        <w:t>javítása</w:t>
-      </w:r>
-      <w:proofErr w:type="spellEnd"/>
+      <w:proofErr w:type="spellStart"/>
+      <w:r>
+        <w:rPr>
+          <w:color w:val="000000" w:themeColor="text1"/>
+        </w:rPr>
+        <w:t>Kódlefedettség</w:t>
+      </w:r>
+      <w:proofErr w:type="spellEnd"/>
+      <w:r>
+        <w:rPr>
+          <w:color w:val="000000" w:themeColor="text1"/>
+        </w:rPr>
+        <w:t xml:space="preserve"> </w:t>
+      </w:r>
+      <w:proofErr w:type="spellStart"/>
+      <w:r>
+        <w:rPr>
+          <w:color w:val="000000" w:themeColor="text1"/>
+        </w:rPr>
+        <w:t>mérése</w:t>
+      </w:r>
+      <w:proofErr w:type="spellEnd"/>
+    </w:p>
+    <w:p>
+      <w:pPr>
+        <w:ind w:left="720"/>
+        <w:rPr>
+          <w:color w:val="000000" w:themeColor="text1"/>
+        </w:rPr>
+      </w:pPr>
+    </w:p>
+    <w:p>
+      <w:pPr>
+        <w:rPr>
+          <w:color w:val="000000" w:themeColor="text1"/>
+        </w:rPr>
+      </w:pPr>
+      <w:r>
+        <w:rPr>
+          <w:color w:val="000000" w:themeColor="text1"/>
+        </w:rPr>
+        <w:t xml:space="preserve">Build </w:t>
+      </w:r>
+      <w:proofErr w:type="spellStart"/>
+      <w:r>
+        <w:rPr>
+          <w:color w:val="000000" w:themeColor="text1"/>
+        </w:rPr>
+        <w:t>keretrendszer</w:t>
+      </w:r>
+      <w:proofErr w:type="spellEnd"/>
+      <w:r>
+        <w:rPr>
+          <w:color w:val="000000" w:themeColor="text1"/>
+        </w:rPr>
+        <w:t xml:space="preserve"> (</w:t>
+      </w:r>
+      <w:proofErr w:type="spellStart"/>
+      <w:r>
+        <w:rPr>
+          <w:color w:val="000000" w:themeColor="text1"/>
+        </w:rPr>
+        <w:t>összesen</w:t>
+      </w:r>
+      <w:proofErr w:type="spellEnd"/>
+      <w:r>
+        <w:rPr>
+          <w:color w:val="000000" w:themeColor="text1"/>
+        </w:rPr>
+        <w:t xml:space="preserve"> kb 4 </w:t>
+      </w:r>
+      <w:proofErr w:type="spellStart"/>
+      <w:r>
+        <w:rPr>
+          <w:color w:val="000000" w:themeColor="text1"/>
+        </w:rPr>
+        <w:t>óra</w:t>
+      </w:r>
+      <w:proofErr w:type="spellEnd"/>
+      <w:r>
+        <w:rPr>
+          <w:color w:val="000000" w:themeColor="text1"/>
+        </w:rPr>
+        <w:t>):</w:t>
+      </w:r>
     </w:p>
     <w:p>
       <w:pPr>
@@ -1501,6 +1529,45 @@
         <w:rPr>
           <w:color w:val="000000" w:themeColor="text1"/>
         </w:rPr>
+        <w:t xml:space="preserve">GitHub Actions </w:t>
+      </w:r>
+      <w:proofErr w:type="spellStart"/>
+      <w:r>
+        <w:rPr>
+          <w:color w:val="000000" w:themeColor="text1"/>
+        </w:rPr>
+        <w:t>hibák</w:t>
+      </w:r>
+      <w:proofErr w:type="spellEnd"/>
+      <w:r>
+        <w:rPr>
+          <w:color w:val="000000" w:themeColor="text1"/>
+        </w:rPr>
+        <w:t xml:space="preserve"> </w:t>
+      </w:r>
+      <w:proofErr w:type="spellStart"/>
+      <w:r>
+        <w:rPr>
+          <w:color w:val="000000" w:themeColor="text1"/>
+        </w:rPr>
+        <w:t>javítása</w:t>
+      </w:r>
+      <w:proofErr w:type="spellEnd"/>
+    </w:p>
+    <w:p>
+      <w:pPr>
+        <w:numPr>
+          <w:ilvl w:val="0"/>
+          <w:numId w:val="1"/>
+        </w:numPr>
+        <w:rPr>
+          <w:color w:val="000000" w:themeColor="text1"/>
+        </w:rPr>
+      </w:pPr>
+      <w:r>
+        <w:rPr>
+          <w:color w:val="000000" w:themeColor="text1"/>
+        </w:rPr>
         <w:t xml:space="preserve">Maven </w:t>
       </w:r>
       <w:proofErr w:type="spellStart"/>
@@ -1558,7 +1625,7 @@
     <w:p/>
     <w:p>
       <w:pPr>
-        <w:pStyle w:val="Cmsor5"/>
+        <w:pStyle w:val="Heading5"/>
         <w:rPr>
           <w:color w:val="000000" w:themeColor="text1"/>
         </w:rPr>
@@ -1589,7 +1656,6 @@
           <w:lang w:eastAsia="en-GB"/>
         </w:rPr>
       </w:pPr>
-      <w:proofErr w:type="spellStart"/>
       <w:r>
         <w:rPr>
           <w:rFonts w:eastAsia="Times New Roman"/>
@@ -1601,7 +1667,6 @@
         </w:rPr>
         <w:t>Build</w:t>
       </w:r>
-      <w:proofErr w:type="spellEnd"/>
       <w:r>
         <w:rPr>
           <w:rFonts w:eastAsia="Times New Roman"/>
@@ -1611,8 +1676,45 @@
           <w:shd w:val="clear" w:color="auto" w:fill="FFFFFF"/>
           <w:lang w:eastAsia="en-GB"/>
         </w:rPr>
-        <w:t xml:space="preserve"> keretrendszer beüzemelés</w:t>
-      </w:r>
+        <w:t xml:space="preserve"> </w:t>
+      </w:r>
+      <w:proofErr w:type="spellStart"/>
+      <w:r>
+        <w:rPr>
+          <w:rFonts w:eastAsia="Times New Roman"/>
+          <w:color w:val="000000" w:themeColor="text1"/>
+          <w:sz w:val="23"/>
+          <w:szCs w:val="23"/>
+          <w:shd w:val="clear" w:color="auto" w:fill="FFFFFF"/>
+          <w:lang w:eastAsia="en-GB"/>
+        </w:rPr>
+        <w:t>keretrendszer</w:t>
+      </w:r>
+      <w:proofErr w:type="spellEnd"/>
+      <w:r>
+        <w:rPr>
+          <w:rFonts w:eastAsia="Times New Roman"/>
+          <w:color w:val="000000" w:themeColor="text1"/>
+          <w:sz w:val="23"/>
+          <w:szCs w:val="23"/>
+          <w:shd w:val="clear" w:color="auto" w:fill="FFFFFF"/>
+          <w:lang w:eastAsia="en-GB"/>
+        </w:rPr>
+        <w:t xml:space="preserve"> </w:t>
+      </w:r>
+      <w:proofErr w:type="spellStart"/>
+      <w:r>
+        <w:rPr>
+          <w:rFonts w:eastAsia="Times New Roman"/>
+          <w:color w:val="000000" w:themeColor="text1"/>
+          <w:sz w:val="23"/>
+          <w:szCs w:val="23"/>
+          <w:shd w:val="clear" w:color="auto" w:fill="FFFFFF"/>
+          <w:lang w:eastAsia="en-GB"/>
+        </w:rPr>
+        <w:t>beüzemelés</w:t>
+      </w:r>
+      <w:proofErr w:type="spellEnd"/>
       <w:r>
         <w:rPr>
           <w:rFonts w:eastAsia="Times New Roman"/>
@@ -1655,7 +1757,7 @@
     </w:p>
     <w:p>
       <w:pPr>
-        <w:pStyle w:val="Listaszerbekezds"/>
+        <w:pStyle w:val="ListParagraph"/>
         <w:numPr>
           <w:ilvl w:val="0"/>
           <w:numId w:val="1"/>
@@ -1714,8 +1816,69 @@
           <w:shd w:val="clear" w:color="auto" w:fill="FFFFFF"/>
           <w:lang w:eastAsia="en-GB"/>
         </w:rPr>
-        <w:t>Statikus analízis eszköz futtatása és jelzett hibák átnézése</w:t>
-      </w:r>
+        <w:t xml:space="preserve">Statikus analízis eszköz futtatása és </w:t>
+      </w:r>
+      <w:proofErr w:type="spellStart"/>
+      <w:r>
+        <w:rPr>
+          <w:rFonts w:eastAsia="Times New Roman"/>
+          <w:color w:val="000000" w:themeColor="text1"/>
+          <w:sz w:val="23"/>
+          <w:szCs w:val="23"/>
+          <w:shd w:val="clear" w:color="auto" w:fill="FFFFFF"/>
+          <w:lang w:eastAsia="en-GB"/>
+        </w:rPr>
+        <w:t>jelzett</w:t>
+      </w:r>
+      <w:proofErr w:type="spellEnd"/>
+      <w:r>
+        <w:rPr>
+          <w:rFonts w:eastAsia="Times New Roman"/>
+          <w:color w:val="000000" w:themeColor="text1"/>
+          <w:sz w:val="23"/>
+          <w:szCs w:val="23"/>
+          <w:shd w:val="clear" w:color="auto" w:fill="FFFFFF"/>
+          <w:lang w:eastAsia="en-GB"/>
+        </w:rPr>
+        <w:t xml:space="preserve"> </w:t>
+      </w:r>
+      <w:proofErr w:type="spellStart"/>
+      <w:r>
+        <w:rPr>
+          <w:rFonts w:eastAsia="Times New Roman"/>
+          <w:color w:val="000000" w:themeColor="text1"/>
+          <w:sz w:val="23"/>
+          <w:szCs w:val="23"/>
+          <w:shd w:val="clear" w:color="auto" w:fill="FFFFFF"/>
+          <w:lang w:eastAsia="en-GB"/>
+        </w:rPr>
+        <w:t>hibák</w:t>
+      </w:r>
+      <w:proofErr w:type="spellEnd"/>
+      <w:r>
+        <w:rPr>
+          <w:rFonts w:eastAsia="Times New Roman"/>
+          <w:color w:val="000000" w:themeColor="text1"/>
+          <w:sz w:val="23"/>
+          <w:szCs w:val="23"/>
+          <w:shd w:val="clear" w:color="auto" w:fill="FFFFFF"/>
+          <w:lang w:eastAsia="en-GB"/>
+        </w:rPr>
+        <w:t xml:space="preserve"> </w:t>
+      </w:r>
+      <w:proofErr w:type="spellStart"/>
+      <w:r>
+        <w:rPr>
+          <w:rFonts w:eastAsia="Times New Roman"/>
+          <w:color w:val="000000" w:themeColor="text1"/>
+          <w:sz w:val="23"/>
+          <w:szCs w:val="23"/>
+          <w:shd w:val="clear" w:color="auto" w:fill="FFFFFF"/>
+          <w:lang w:eastAsia="en-GB"/>
+        </w:rPr>
+        <w:t>átnézése</w:t>
+      </w:r>
+      <w:proofErr w:type="spellEnd"/>
       <w:r>
         <w:rPr>
           <w:color w:val="000000" w:themeColor="text1"/>
@@ -2027,8 +2190,121 @@
 </file>
 
 <file path=word/numbering.xml><?xml version="1.0" encoding="utf-8"?>
-<w:numbering xmlns:wpc="http://schemas.microsoft.com/office/word/2010/wordprocessingCanvas" xmlns:cx="http://schemas.microsoft.com/office/drawing/2014/chartex" xmlns:cx1="http://schemas.microsoft.com/office/drawing/2015/9/8/chartex" xmlns:cx2="http://schemas.microsoft.com/office/drawing/2015/10/21/chartex" xmlns:cx3="http://schemas.microsoft.com/office/drawing/2016/5/9/chartex" xmlns:cx4="http://schemas.microsoft.com/office/drawing/2016/5/10/chartex" xmlns:cx5="http://schemas.microsoft.com/office/drawing/2016/5/11/chartex" xmlns:cx6="http://schemas.microsoft.com/office/drawing/2016/5/12/chartex" xmlns:cx7="http://schemas.microsoft.com/office/drawing/2016/5/13/chartex" xmlns:cx8="http://schemas.microsoft.com/office/drawing/2016/5/14/chartex" xmlns:mc="http://schemas.openxmlformats.org/markup-compatibility/2006" xmlns:aink="http://schemas.microsoft.com/office/drawing/2016/ink" xmlns:am3d="http://schemas.microsoft.com/office/drawing/2017/model3d" xmlns:o="urn:schemas-microsoft-com:office:office" xmlns:oel="http://schemas.microsoft.com/office/2019/extlst" xmlns:r="http://schemas.openxmlformats.org/officeDocument/2006/relationships" xmlns:m="http://schemas.openxmlformats.org/officeDocument/2006/math" xmlns:v="urn:schemas-microsoft-com:vml" xmlns:wp14="http://schemas.microsoft.com/office/word/2010/wordprocessingDrawing" xmlns:wp="http://schemas.openxmlformats.org/drawingml/2006/wordprocessingDrawing" xmlns:w10="urn:schemas-microsoft-com:office:word" xmlns:w="http://schemas.openxmlformats.org/wordprocessingml/2006/main" xmlns:w14="http://schemas.microsoft.com/office/word/2010/wordml" xmlns:w15="http://schemas.microsoft.com/office/word/2012/wordml" xmlns:w16cex="http://schemas.microsoft.com/office/word/2018/wordml/cex" xmlns:w16cid="http://schemas.microsoft.com/office/word/2016/wordml/cid" xmlns:w16="http://schemas.microsoft.com/office/word/2018/wordml" xmlns:w16sdtdh="http://schemas.microsoft.com/office/word/2020/wordml/sdtdatahash" xmlns:w16se="http://schemas.microsoft.com/office/word/2015/wordml/symex" xmlns:wpg="http://schemas.microsoft.com/office/word/2010/wordprocessingGroup" xmlns:wpi="http://schemas.microsoft.com/office/word/2010/wordprocessingInk" xmlns:wne="http://schemas.microsoft.com/office/word/2006/wordml" xmlns:wps="http://schemas.microsoft.com/office/word/2010/wordprocessingShape" mc:Ignorable="w14 w15 w16se w16cid w16 w16cex w16sdtdh wp14">
+<w:numbering xmlns:wpc="http://schemas.microsoft.com/office/word/2010/wordprocessingCanvas" xmlns:cx="http://schemas.microsoft.com/office/drawing/2014/chartex" xmlns:cx1="http://schemas.microsoft.com/office/drawing/2015/9/8/chartex" xmlns:cx2="http://schemas.microsoft.com/office/drawing/2015/10/21/chartex" xmlns:cx3="http://schemas.microsoft.com/office/drawing/2016/5/9/chartex" xmlns:cx4="http://schemas.microsoft.com/office/drawing/2016/5/10/chartex" xmlns:cx5="http://schemas.microsoft.com/office/drawing/2016/5/11/chartex" xmlns:cx6="http://schemas.microsoft.com/office/drawing/2016/5/12/chartex" xmlns:cx7="http://schemas.microsoft.com/office/drawing/2016/5/13/chartex" xmlns:cx8="http://schemas.microsoft.com/office/drawing/2016/5/14/chartex" xmlns:mc="http://schemas.openxmlformats.org/markup-compatibility/2006" xmlns:aink="http://schemas.microsoft.com/office/drawing/2016/ink" xmlns:am3d="http://schemas.microsoft.com/office/drawing/2017/model3d" xmlns:o="urn:schemas-microsoft-com:office:office" xmlns:r="http://schemas.openxmlformats.org/officeDocument/2006/relationships" xmlns:m="http://schemas.openxmlformats.org/officeDocument/2006/math" xmlns:v="urn:schemas-microsoft-com:vml" xmlns:wp14="http://schemas.microsoft.com/office/word/2010/wordprocessingDrawing" xmlns:wp="http://schemas.openxmlformats.org/drawingml/2006/wordprocessingDrawing" xmlns:w10="urn:schemas-microsoft-com:office:word" xmlns:w="http://schemas.openxmlformats.org/wordprocessingml/2006/main" xmlns:w14="http://schemas.microsoft.com/office/word/2010/wordml" xmlns:w15="http://schemas.microsoft.com/office/word/2012/wordml" xmlns:w16cex="http://schemas.microsoft.com/office/word/2018/wordml/cex" xmlns:w16cid="http://schemas.microsoft.com/office/word/2016/wordml/cid" xmlns:w16="http://schemas.microsoft.com/office/word/2018/wordml" xmlns:w16sdtdh="http://schemas.microsoft.com/office/word/2020/wordml/sdtdatahash" xmlns:w16se="http://schemas.microsoft.com/office/word/2015/wordml/symex" xmlns:wpg="http://schemas.microsoft.com/office/word/2010/wordprocessingGroup" xmlns:wpi="http://schemas.microsoft.com/office/word/2010/wordprocessingInk" xmlns:wne="http://schemas.microsoft.com/office/word/2006/wordml" xmlns:wps="http://schemas.microsoft.com/office/word/2010/wordprocessingShape" mc:Ignorable="w14 w15 w16se w16cid w16 w16cex w16sdtdh wp14">
   <w:abstractNum w:abstractNumId="0" w15:restartNumberingAfterBreak="0">
+    <w:nsid w:val="561C3827"/>
+    <w:multiLevelType w:val="hybridMultilevel"/>
+    <w:tmpl w:val="0778EE72"/>
+    <w:lvl w:ilvl="0" w:tplc="040E0001">
+      <w:start w:val="1"/>
+      <w:numFmt w:val="bullet"/>
+      <w:lvlText w:val=""/>
+      <w:lvlJc w:val="left"/>
+      <w:pPr>
+        <w:ind w:left="720" w:hanging="360"/>
+      </w:pPr>
+      <w:rPr>
+        <w:rFonts w:ascii="Symbol" w:hAnsi="Symbol" w:hint="default"/>
+      </w:rPr>
+    </w:lvl>
+    <w:lvl w:ilvl="1" w:tplc="040E0003" w:tentative="1">
+      <w:start w:val="1"/>
+      <w:numFmt w:val="bullet"/>
+      <w:lvlText w:val="o"/>
+      <w:lvlJc w:val="left"/>
+      <w:pPr>
+        <w:ind w:left="1440" w:hanging="360"/>
+      </w:pPr>
+      <w:rPr>
+        <w:rFonts w:ascii="Courier New" w:hAnsi="Courier New" w:cs="Courier New" w:hint="default"/>
+      </w:rPr>
+    </w:lvl>
+    <w:lvl w:ilvl="2" w:tplc="040E0005" w:tentative="1">
+      <w:start w:val="1"/>
+      <w:numFmt w:val="bullet"/>
+      <w:lvlText w:val=""/>
+      <w:lvlJc w:val="left"/>
+      <w:pPr>
+        <w:ind w:left="2160" w:hanging="360"/>
+      </w:pPr>
+      <w:rPr>
+        <w:rFonts w:ascii="Wingdings" w:hAnsi="Wingdings" w:hint="default"/>
+      </w:rPr>
+    </w:lvl>
+    <w:lvl w:ilvl="3" w:tplc="040E0001" w:tentative="1">
+      <w:start w:val="1"/>
+      <w:numFmt w:val="bullet"/>
+      <w:lvlText w:val=""/>
+      <w:lvlJc w:val="left"/>
+      <w:pPr>
+        <w:ind w:left="2880" w:hanging="360"/>
+      </w:pPr>
+      <w:rPr>
+        <w:rFonts w:ascii="Symbol" w:hAnsi="Symbol" w:hint="default"/>
+      </w:rPr>
+    </w:lvl>
+    <w:lvl w:ilvl="4" w:tplc="040E0003" w:tentative="1">
+      <w:start w:val="1"/>
+      <w:numFmt w:val="bullet"/>
+      <w:lvlText w:val="o"/>
+      <w:lvlJc w:val="left"/>
+      <w:pPr>
+        <w:ind w:left="3600" w:hanging="360"/>
+      </w:pPr>
+      <w:rPr>
+        <w:rFonts w:ascii="Courier New" w:hAnsi="Courier New" w:cs="Courier New" w:hint="default"/>
+      </w:rPr>
+    </w:lvl>
+    <w:lvl w:ilvl="5" w:tplc="040E0005" w:tentative="1">
+      <w:start w:val="1"/>
+      <w:numFmt w:val="bullet"/>
+      <w:lvlText w:val=""/>
+      <w:lvlJc w:val="left"/>
+      <w:pPr>
+        <w:ind w:left="4320" w:hanging="360"/>
+      </w:pPr>
+      <w:rPr>
+        <w:rFonts w:ascii="Wingdings" w:hAnsi="Wingdings" w:hint="default"/>
+      </w:rPr>
+    </w:lvl>
+    <w:lvl w:ilvl="6" w:tplc="040E0001" w:tentative="1">
+      <w:start w:val="1"/>
+      <w:numFmt w:val="bullet"/>
+      <w:lvlText w:val=""/>
+      <w:lvlJc w:val="left"/>
+      <w:pPr>
+        <w:ind w:left="5040" w:hanging="360"/>
+      </w:pPr>
+      <w:rPr>
+        <w:rFonts w:ascii="Symbol" w:hAnsi="Symbol" w:hint="default"/>
+      </w:rPr>
+    </w:lvl>
+    <w:lvl w:ilvl="7" w:tplc="040E0003" w:tentative="1">
+      <w:start w:val="1"/>
+      <w:numFmt w:val="bullet"/>
+      <w:lvlText w:val="o"/>
+      <w:lvlJc w:val="left"/>
+      <w:pPr>
+        <w:ind w:left="5760" w:hanging="360"/>
+      </w:pPr>
+      <w:rPr>
+        <w:rFonts w:ascii="Courier New" w:hAnsi="Courier New" w:cs="Courier New" w:hint="default"/>
+      </w:rPr>
+    </w:lvl>
+    <w:lvl w:ilvl="8" w:tplc="040E0005" w:tentative="1">
+      <w:start w:val="1"/>
+      <w:numFmt w:val="bullet"/>
+      <w:lvlText w:val=""/>
+      <w:lvlJc w:val="left"/>
+      <w:pPr>
+        <w:ind w:left="6480" w:hanging="360"/>
+      </w:pPr>
+      <w:rPr>
+        <w:rFonts w:ascii="Wingdings" w:hAnsi="Wingdings" w:hint="default"/>
+      </w:rPr>
+    </w:lvl>
+  </w:abstractNum>
+  <w:abstractNum w:abstractNumId="1" w15:restartNumberingAfterBreak="0">
     <w:nsid w:val="72190343"/>
     <w:multiLevelType w:val="multilevel"/>
     <w:tmpl w:val="7D0CDB38"/>
@@ -2142,6 +2418,9 @@
     </w:lvl>
   </w:abstractNum>
   <w:num w:numId="1" w16cid:durableId="1334257840">
+    <w:abstractNumId w:val="1"/>
+  </w:num>
+  <w:num w:numId="2" w16cid:durableId="1457522196">
     <w:abstractNumId w:val="0"/>
   </w:num>
 </w:numbering>
@@ -2542,14 +2821,14 @@
     <w:lsdException w:name="Unresolved Mention" w:semiHidden="1" w:unhideWhenUsed="1"/>
     <w:lsdException w:name="Smart Link" w:semiHidden="1" w:unhideWhenUsed="1"/>
   </w:latentStyles>
-  <w:style w:type="paragraph" w:default="1" w:styleId="Norml">
+  <w:style w:type="paragraph" w:default="1" w:styleId="Normal">
     <w:name w:val="Normal"/>
     <w:qFormat/>
   </w:style>
-  <w:style w:type="paragraph" w:styleId="Cmsor1">
+  <w:style w:type="paragraph" w:styleId="Heading1">
     <w:name w:val="heading 1"/>
-    <w:basedOn w:val="Norml"/>
-    <w:next w:val="Norml"/>
+    <w:basedOn w:val="Normal"/>
+    <w:next w:val="Normal"/>
     <w:uiPriority w:val="9"/>
     <w:qFormat/>
     <w:pPr>
@@ -2563,10 +2842,10 @@
       <w:szCs w:val="40"/>
     </w:rPr>
   </w:style>
-  <w:style w:type="paragraph" w:styleId="Cmsor2">
+  <w:style w:type="paragraph" w:styleId="Heading2">
     <w:name w:val="heading 2"/>
-    <w:basedOn w:val="Norml"/>
-    <w:next w:val="Norml"/>
+    <w:basedOn w:val="Normal"/>
+    <w:next w:val="Normal"/>
     <w:uiPriority w:val="9"/>
     <w:unhideWhenUsed/>
     <w:qFormat/>
@@ -2581,10 +2860,10 @@
       <w:szCs w:val="32"/>
     </w:rPr>
   </w:style>
-  <w:style w:type="paragraph" w:styleId="Cmsor3">
+  <w:style w:type="paragraph" w:styleId="Heading3">
     <w:name w:val="heading 3"/>
-    <w:basedOn w:val="Norml"/>
-    <w:next w:val="Norml"/>
+    <w:basedOn w:val="Normal"/>
+    <w:next w:val="Normal"/>
     <w:uiPriority w:val="9"/>
     <w:unhideWhenUsed/>
     <w:qFormat/>
@@ -2600,11 +2879,11 @@
       <w:szCs w:val="28"/>
     </w:rPr>
   </w:style>
-  <w:style w:type="paragraph" w:styleId="Cmsor4">
+  <w:style w:type="paragraph" w:styleId="Heading4">
     <w:name w:val="heading 4"/>
-    <w:basedOn w:val="Norml"/>
-    <w:next w:val="Norml"/>
-    <w:link w:val="Cmsor4Char"/>
+    <w:basedOn w:val="Normal"/>
+    <w:next w:val="Normal"/>
+    <w:link w:val="Heading4Char"/>
     <w:uiPriority w:val="9"/>
     <w:unhideWhenUsed/>
     <w:qFormat/>
@@ -2620,11 +2899,11 @@
       <w:szCs w:val="24"/>
     </w:rPr>
   </w:style>
-  <w:style w:type="paragraph" w:styleId="Cmsor5">
+  <w:style w:type="paragraph" w:styleId="Heading5">
     <w:name w:val="heading 5"/>
-    <w:basedOn w:val="Norml"/>
-    <w:next w:val="Norml"/>
-    <w:link w:val="Cmsor5Char"/>
+    <w:basedOn w:val="Normal"/>
+    <w:next w:val="Normal"/>
+    <w:link w:val="Heading5Char"/>
     <w:uiPriority w:val="9"/>
     <w:unhideWhenUsed/>
     <w:qFormat/>
@@ -2638,10 +2917,10 @@
       <w:color w:val="666666"/>
     </w:rPr>
   </w:style>
-  <w:style w:type="paragraph" w:styleId="Cmsor6">
+  <w:style w:type="paragraph" w:styleId="Heading6">
     <w:name w:val="heading 6"/>
-    <w:basedOn w:val="Norml"/>
-    <w:next w:val="Norml"/>
+    <w:basedOn w:val="Normal"/>
+    <w:next w:val="Normal"/>
     <w:uiPriority w:val="9"/>
     <w:semiHidden/>
     <w:unhideWhenUsed/>
@@ -2657,13 +2936,13 @@
       <w:color w:val="666666"/>
     </w:rPr>
   </w:style>
-  <w:style w:type="character" w:default="1" w:styleId="Bekezdsalapbettpusa">
+  <w:style w:type="character" w:default="1" w:styleId="DefaultParagraphFont">
     <w:name w:val="Default Paragraph Font"/>
     <w:uiPriority w:val="1"/>
     <w:semiHidden/>
     <w:unhideWhenUsed/>
   </w:style>
-  <w:style w:type="table" w:default="1" w:styleId="Normltblzat">
+  <w:style w:type="table" w:default="1" w:styleId="TableNormal">
     <w:name w:val="Normal Table"/>
     <w:uiPriority w:val="99"/>
     <w:semiHidden/>
@@ -2678,16 +2957,16 @@
       </w:tblCellMar>
     </w:tblPr>
   </w:style>
-  <w:style w:type="numbering" w:default="1" w:styleId="Nemlista">
+  <w:style w:type="numbering" w:default="1" w:styleId="NoList">
     <w:name w:val="No List"/>
     <w:uiPriority w:val="99"/>
     <w:semiHidden/>
     <w:unhideWhenUsed/>
   </w:style>
-  <w:style w:type="paragraph" w:styleId="Cm">
+  <w:style w:type="paragraph" w:styleId="Title">
     <w:name w:val="Title"/>
-    <w:basedOn w:val="Norml"/>
-    <w:next w:val="Norml"/>
+    <w:basedOn w:val="Normal"/>
+    <w:next w:val="Normal"/>
     <w:uiPriority w:val="10"/>
     <w:qFormat/>
     <w:pPr>
@@ -2700,10 +2979,10 @@
       <w:szCs w:val="52"/>
     </w:rPr>
   </w:style>
-  <w:style w:type="paragraph" w:styleId="Alcm">
+  <w:style w:type="paragraph" w:styleId="Subtitle">
     <w:name w:val="Subtitle"/>
-    <w:basedOn w:val="Norml"/>
-    <w:next w:val="Norml"/>
+    <w:basedOn w:val="Normal"/>
+    <w:next w:val="Normal"/>
     <w:uiPriority w:val="11"/>
     <w:qFormat/>
     <w:pPr>
@@ -2717,9 +2996,9 @@
       <w:szCs w:val="30"/>
     </w:rPr>
   </w:style>
-  <w:style w:type="character" w:styleId="Hiperhivatkozs">
+  <w:style w:type="character" w:styleId="Hyperlink">
     <w:name w:val="Hyperlink"/>
-    <w:basedOn w:val="Bekezdsalapbettpusa"/>
+    <w:basedOn w:val="DefaultParagraphFont"/>
     <w:uiPriority w:val="99"/>
     <w:semiHidden/>
     <w:unhideWhenUsed/>
@@ -2729,10 +3008,10 @@
       <w:u w:val="single"/>
     </w:rPr>
   </w:style>
-  <w:style w:type="character" w:customStyle="1" w:styleId="Cmsor4Char">
-    <w:name w:val="Címsor 4 Char"/>
-    <w:basedOn w:val="Bekezdsalapbettpusa"/>
-    <w:link w:val="Cmsor4"/>
+  <w:style w:type="character" w:customStyle="1" w:styleId="Heading4Char">
+    <w:name w:val="Heading 4 Char"/>
+    <w:basedOn w:val="DefaultParagraphFont"/>
+    <w:link w:val="Heading4"/>
     <w:uiPriority w:val="9"/>
     <w:rsid w:val="00184907"/>
     <w:rPr>
@@ -2741,19 +3020,19 @@
       <w:szCs w:val="24"/>
     </w:rPr>
   </w:style>
-  <w:style w:type="character" w:customStyle="1" w:styleId="Cmsor5Char">
-    <w:name w:val="Címsor 5 Char"/>
-    <w:basedOn w:val="Bekezdsalapbettpusa"/>
-    <w:link w:val="Cmsor5"/>
+  <w:style w:type="character" w:customStyle="1" w:styleId="Heading5Char">
+    <w:name w:val="Heading 5 Char"/>
+    <w:basedOn w:val="DefaultParagraphFont"/>
+    <w:link w:val="Heading5"/>
     <w:uiPriority w:val="9"/>
     <w:rsid w:val="00D72CF9"/>
     <w:rPr>
       <w:color w:val="666666"/>
     </w:rPr>
   </w:style>
-  <w:style w:type="paragraph" w:styleId="Listaszerbekezds">
+  <w:style w:type="paragraph" w:styleId="ListParagraph">
     <w:name w:val="List Paragraph"/>
-    <w:basedOn w:val="Norml"/>
+    <w:basedOn w:val="Normal"/>
     <w:uiPriority w:val="34"/>
     <w:qFormat/>
     <w:rsid w:val="00D72CF9"/>

</xml_diff>